<commit_message>
Uppdated report, fixed term bug, updated comments, tested UI
</commit_message>
<xml_diff>
--- a/Team Documentation Project1.docx
+++ b/Team Documentation Project1.docx
@@ -4,16 +4,15 @@
   <w:body>
     <w:p>
       <w:pPr>
-        <w:jc w:val="right"/>
+        <w:pStyle w:val="Title"/>
+        <w:jc w:val="center"/>
       </w:pPr>
       <w:r>
         <w:t xml:space="preserve">Project 1 </w:t>
       </w:r>
-    </w:p>
-    <w:p>
-      <w:pPr>
-        <w:jc w:val="right"/>
-      </w:pPr>
+      <w:r>
+        <w:t xml:space="preserve">- </w:t>
+      </w:r>
       <w:r>
         <w:t>Team</w:t>
       </w:r>
@@ -25,8 +24,311 @@
       </w:r>
     </w:p>
     <w:p>
-      <w:r>
-        <w:t>Algorithm:</w:t>
+      <w:pPr>
+        <w:pStyle w:val="Heading2"/>
+      </w:pPr>
+      <w:r>
+        <w:t>Overview</w:t>
+      </w:r>
+    </w:p>
+    <w:p/>
+    <w:p>
+      <w:r>
+        <w:t>Team 1</w:t>
+      </w:r>
+      <w:r>
+        <w:t xml:space="preserve"> (ie The Wookie Workgroup)</w:t>
+      </w:r>
+      <w:r>
+        <w:t xml:space="preserve"> created a command line tool that adds polynomials. The group consists of Daniel Mitchel, Joshua Neustrom, and Wang Chen. </w:t>
+      </w:r>
+    </w:p>
+    <w:p>
+      <w:r>
+        <w:t>The report gives an overview of our solution including the following</w:t>
+      </w:r>
+    </w:p>
+    <w:p>
+      <w:pPr>
+        <w:pStyle w:val="ListParagraph"/>
+        <w:numPr>
+          <w:ilvl w:val="0"/>
+          <w:numId w:val="4"/>
+        </w:numPr>
+      </w:pPr>
+      <w:r>
+        <w:t>Assumptions</w:t>
+      </w:r>
+    </w:p>
+    <w:p>
+      <w:pPr>
+        <w:pStyle w:val="ListParagraph"/>
+        <w:numPr>
+          <w:ilvl w:val="0"/>
+          <w:numId w:val="4"/>
+        </w:numPr>
+      </w:pPr>
+      <w:r>
+        <w:t>UML</w:t>
+      </w:r>
+      <w:r>
+        <w:t xml:space="preserve"> Class Diagram</w:t>
+      </w:r>
+    </w:p>
+    <w:p>
+      <w:pPr>
+        <w:pStyle w:val="ListParagraph"/>
+        <w:numPr>
+          <w:ilvl w:val="0"/>
+          <w:numId w:val="4"/>
+        </w:numPr>
+      </w:pPr>
+      <w:r>
+        <w:t>Github Project Link</w:t>
+      </w:r>
+    </w:p>
+    <w:p>
+      <w:pPr>
+        <w:pStyle w:val="ListParagraph"/>
+        <w:numPr>
+          <w:ilvl w:val="0"/>
+          <w:numId w:val="4"/>
+        </w:numPr>
+      </w:pPr>
+      <w:r>
+        <w:t>Algorithm</w:t>
+      </w:r>
+    </w:p>
+    <w:p>
+      <w:pPr>
+        <w:pStyle w:val="ListParagraph"/>
+        <w:numPr>
+          <w:ilvl w:val="0"/>
+          <w:numId w:val="4"/>
+        </w:numPr>
+      </w:pPr>
+      <w:r>
+        <w:t>Error Handling</w:t>
+      </w:r>
+    </w:p>
+    <w:p>
+      <w:pPr>
+        <w:pStyle w:val="ListParagraph"/>
+        <w:numPr>
+          <w:ilvl w:val="0"/>
+          <w:numId w:val="4"/>
+        </w:numPr>
+      </w:pPr>
+      <w:r>
+        <w:t>Known Issues</w:t>
+      </w:r>
+    </w:p>
+    <w:p>
+      <w:pPr>
+        <w:pStyle w:val="ListParagraph"/>
+        <w:numPr>
+          <w:ilvl w:val="0"/>
+          <w:numId w:val="4"/>
+        </w:numPr>
+      </w:pPr>
+      <w:r>
+        <w:t xml:space="preserve">Efficiency Analysis of Algorithms </w:t>
+      </w:r>
+    </w:p>
+    <w:p>
+      <w:pPr>
+        <w:pStyle w:val="ListParagraph"/>
+        <w:numPr>
+          <w:ilvl w:val="0"/>
+          <w:numId w:val="4"/>
+        </w:numPr>
+      </w:pPr>
+      <w:r>
+        <w:t>References</w:t>
+      </w:r>
+    </w:p>
+    <w:p>
+      <w:pPr>
+        <w:pStyle w:val="Heading2"/>
+      </w:pPr>
+      <w:r>
+        <w:t>Assumptions</w:t>
+      </w:r>
+    </w:p>
+    <w:p>
+      <w:pPr>
+        <w:pStyle w:val="ListParagraph"/>
+        <w:numPr>
+          <w:ilvl w:val="0"/>
+          <w:numId w:val="8"/>
+        </w:numPr>
+      </w:pPr>
+      <w:r>
+        <w:t>Only X variables used (can accept x but is changed to upper case)</w:t>
+      </w:r>
+    </w:p>
+    <w:p>
+      <w:pPr>
+        <w:pStyle w:val="ListParagraph"/>
+        <w:numPr>
+          <w:ilvl w:val="0"/>
+          <w:numId w:val="8"/>
+        </w:numPr>
+      </w:pPr>
+      <w:r>
+        <w:t>No history stored past the last polynomial entered</w:t>
+      </w:r>
+    </w:p>
+    <w:p>
+      <w:pPr>
+        <w:pStyle w:val="ListParagraph"/>
+        <w:numPr>
+          <w:ilvl w:val="0"/>
+          <w:numId w:val="8"/>
+        </w:numPr>
+      </w:pPr>
+      <w:r>
+        <w:t>Polynomials are sorted and simplified</w:t>
+      </w:r>
+    </w:p>
+    <w:p>
+      <w:pPr>
+        <w:pStyle w:val="ListParagraph"/>
+        <w:numPr>
+          <w:ilvl w:val="0"/>
+          <w:numId w:val="8"/>
+        </w:numPr>
+      </w:pPr>
+      <w:r>
+        <w:t>User enters two polynomials before adding</w:t>
+      </w:r>
+    </w:p>
+    <w:p>
+      <w:pPr>
+        <w:pStyle w:val="ListParagraph"/>
+        <w:numPr>
+          <w:ilvl w:val="0"/>
+          <w:numId w:val="8"/>
+        </w:numPr>
+      </w:pPr>
+      <w:r>
+        <w:t>If get bad input, ask user for new polynomial</w:t>
+      </w:r>
+    </w:p>
+    <w:p>
+      <w:pPr>
+        <w:pStyle w:val="ListParagraph"/>
+        <w:numPr>
+          <w:ilvl w:val="0"/>
+          <w:numId w:val="8"/>
+        </w:numPr>
+      </w:pPr>
+      <w:r>
+        <w:t>Coef is assumed to be 1 if not entered</w:t>
+      </w:r>
+    </w:p>
+    <w:p>
+      <w:pPr>
+        <w:pStyle w:val="ListParagraph"/>
+        <w:numPr>
+          <w:ilvl w:val="0"/>
+          <w:numId w:val="8"/>
+        </w:numPr>
+      </w:pPr>
+      <w:r>
+        <w:t>^ entered before  exponent greater than 1</w:t>
+      </w:r>
+    </w:p>
+    <w:p>
+      <w:pPr>
+        <w:pStyle w:val="ListParagraph"/>
+        <w:numPr>
+          <w:ilvl w:val="0"/>
+          <w:numId w:val="8"/>
+        </w:numPr>
+      </w:pPr>
+      <w:r>
+        <w:t>Wookies rule</w:t>
+      </w:r>
+    </w:p>
+    <w:p/>
+    <w:p>
+      <w:pPr>
+        <w:pStyle w:val="Heading2"/>
+      </w:pPr>
+      <w:r>
+        <w:lastRenderedPageBreak/>
+        <w:t>UML Class Diagram</w:t>
+      </w:r>
+    </w:p>
+    <w:p>
+      <w:r>
+        <w:rPr>
+          <w:noProof/>
+        </w:rPr>
+        <w:drawing>
+          <wp:inline distT="0" distB="0" distL="0" distR="0" wp14:anchorId="703C8987" wp14:editId="5B03640E">
+            <wp:extent cx="5715000" cy="3306274"/>
+            <wp:effectExtent l="0" t="0" r="0" b="8890"/>
+            <wp:docPr id="1" name="Picture 1"/>
+            <wp:cNvGraphicFramePr>
+              <a:graphicFrameLocks xmlns:a="http://schemas.openxmlformats.org/drawingml/2006/main" noChangeAspect="1"/>
+            </wp:cNvGraphicFramePr>
+            <a:graphic xmlns:a="http://schemas.openxmlformats.org/drawingml/2006/main">
+              <a:graphicData uri="http://schemas.openxmlformats.org/drawingml/2006/picture">
+                <pic:pic xmlns:pic="http://schemas.openxmlformats.org/drawingml/2006/picture">
+                  <pic:nvPicPr>
+                    <pic:cNvPr id="0" name=""/>
+                    <pic:cNvPicPr/>
+                  </pic:nvPicPr>
+                  <pic:blipFill>
+                    <a:blip r:embed="rId6"/>
+                    <a:stretch>
+                      <a:fillRect/>
+                    </a:stretch>
+                  </pic:blipFill>
+                  <pic:spPr>
+                    <a:xfrm>
+                      <a:off x="0" y="0"/>
+                      <a:ext cx="5715000" cy="3306274"/>
+                    </a:xfrm>
+                    <a:prstGeom prst="rect">
+                      <a:avLst/>
+                    </a:prstGeom>
+                  </pic:spPr>
+                </pic:pic>
+              </a:graphicData>
+            </a:graphic>
+          </wp:inline>
+        </w:drawing>
+      </w:r>
+    </w:p>
+    <w:p>
+      <w:pPr>
+        <w:pStyle w:val="Heading2"/>
+      </w:pPr>
+      <w:r>
+        <w:t>Github Site</w:t>
+      </w:r>
+    </w:p>
+    <w:p/>
+    <w:p>
+      <w:hyperlink r:id="rId7" w:history="1">
+        <w:r>
+          <w:rPr>
+            <w:rStyle w:val="Hyperlink"/>
+          </w:rPr>
+          <w:t>https://github.com/WookieWorkgroup/Project1</w:t>
+        </w:r>
+      </w:hyperlink>
+    </w:p>
+    <w:p/>
+    <w:p>
+      <w:pPr>
+        <w:pStyle w:val="Heading2"/>
+      </w:pPr>
+      <w:r>
+        <w:t>Algorithm</w:t>
       </w:r>
     </w:p>
     <w:p>
@@ -40,29 +342,35 @@
       <w:r>
         <w:t>User interface</w:t>
       </w:r>
-    </w:p>
-    <w:p>
-      <w:pPr>
-        <w:pStyle w:val="ListParagraph"/>
-        <w:numPr>
-          <w:ilvl w:val="0"/>
-          <w:numId w:val="2"/>
+      <w:r>
+        <w:t xml:space="preserve"> – continuous loop that displays a command line menu</w:t>
+      </w:r>
+    </w:p>
+    <w:p>
+      <w:pPr>
+        <w:pStyle w:val="ListParagraph"/>
+        <w:numPr>
+          <w:ilvl w:val="0"/>
+          <w:numId w:val="6"/>
         </w:numPr>
       </w:pPr>
       <w:r>
         <w:t>Option 1 - Ask for polynomial</w:t>
       </w:r>
+      <w:r>
+        <w:t xml:space="preserve"> #1</w:t>
+      </w:r>
     </w:p>
     <w:p>
       <w:pPr>
         <w:pStyle w:val="ListParagraph"/>
         <w:numPr>
           <w:ilvl w:val="1"/>
-          <w:numId w:val="1"/>
-        </w:numPr>
-      </w:pPr>
-      <w:r>
-        <w:t>Parse</w:t>
+          <w:numId w:val="6"/>
+        </w:numPr>
+      </w:pPr>
+      <w:r>
+        <w:t>Clear old polynomial</w:t>
       </w:r>
     </w:p>
     <w:p>
@@ -70,7 +378,215 @@
         <w:pStyle w:val="ListParagraph"/>
         <w:numPr>
           <w:ilvl w:val="1"/>
-          <w:numId w:val="1"/>
+          <w:numId w:val="6"/>
+        </w:numPr>
+      </w:pPr>
+      <w:r>
+        <w:t>Store line</w:t>
+      </w:r>
+    </w:p>
+    <w:p>
+      <w:pPr>
+        <w:pStyle w:val="ListParagraph"/>
+        <w:numPr>
+          <w:ilvl w:val="1"/>
+          <w:numId w:val="6"/>
+        </w:numPr>
+      </w:pPr>
+      <w:r>
+        <w:t>Add a + in front of – symbols</w:t>
+      </w:r>
+    </w:p>
+    <w:p>
+      <w:pPr>
+        <w:pStyle w:val="ListParagraph"/>
+        <w:numPr>
+          <w:ilvl w:val="1"/>
+          <w:numId w:val="6"/>
+        </w:numPr>
+      </w:pPr>
+      <w:r>
+        <w:t>Parse Terms into separate strings using + symbol</w:t>
+      </w:r>
+    </w:p>
+    <w:p>
+      <w:pPr>
+        <w:pStyle w:val="ListParagraph"/>
+        <w:numPr>
+          <w:ilvl w:val="1"/>
+          <w:numId w:val="6"/>
+        </w:numPr>
+      </w:pPr>
+      <w:r>
+        <w:t>Read in Term String</w:t>
+      </w:r>
+    </w:p>
+    <w:p>
+      <w:pPr>
+        <w:pStyle w:val="ListParagraph"/>
+        <w:numPr>
+          <w:ilvl w:val="2"/>
+          <w:numId w:val="6"/>
+        </w:numPr>
+      </w:pPr>
+      <w:r>
+        <w:t>Discard +</w:t>
+      </w:r>
+    </w:p>
+    <w:p>
+      <w:pPr>
+        <w:pStyle w:val="ListParagraph"/>
+        <w:numPr>
+          <w:ilvl w:val="2"/>
+          <w:numId w:val="6"/>
+        </w:numPr>
+      </w:pPr>
+      <w:r>
+        <w:t xml:space="preserve">Read </w:t>
+      </w:r>
+      <w:r>
+        <w:t>Coefficient</w:t>
+      </w:r>
+    </w:p>
+    <w:p>
+      <w:pPr>
+        <w:pStyle w:val="ListParagraph"/>
+        <w:numPr>
+          <w:ilvl w:val="2"/>
+          <w:numId w:val="6"/>
+        </w:numPr>
+      </w:pPr>
+      <w:r>
+        <w:t>Discard Variable</w:t>
+      </w:r>
+    </w:p>
+    <w:p>
+      <w:pPr>
+        <w:pStyle w:val="ListParagraph"/>
+        <w:numPr>
+          <w:ilvl w:val="2"/>
+          <w:numId w:val="6"/>
+        </w:numPr>
+      </w:pPr>
+      <w:r>
+        <w:t xml:space="preserve">Read </w:t>
+      </w:r>
+      <w:r>
+        <w:t>Exponent</w:t>
+      </w:r>
+    </w:p>
+    <w:p>
+      <w:pPr>
+        <w:pStyle w:val="ListParagraph"/>
+        <w:numPr>
+          <w:ilvl w:val="2"/>
+          <w:numId w:val="6"/>
+        </w:numPr>
+      </w:pPr>
+      <w:r>
+        <w:t>Add term to the polynomial (list of terms)</w:t>
+      </w:r>
+    </w:p>
+    <w:p>
+      <w:pPr>
+        <w:pStyle w:val="ListParagraph"/>
+        <w:numPr>
+          <w:ilvl w:val="1"/>
+          <w:numId w:val="6"/>
+        </w:numPr>
+      </w:pPr>
+      <w:r>
+        <w:t>Combine similar terms</w:t>
+      </w:r>
+    </w:p>
+    <w:p>
+      <w:pPr>
+        <w:pStyle w:val="ListParagraph"/>
+        <w:numPr>
+          <w:ilvl w:val="1"/>
+          <w:numId w:val="6"/>
+        </w:numPr>
+      </w:pPr>
+      <w:r>
+        <w:t>Sort the list</w:t>
+      </w:r>
+    </w:p>
+    <w:p>
+      <w:pPr>
+        <w:pStyle w:val="ListParagraph"/>
+        <w:numPr>
+          <w:ilvl w:val="0"/>
+          <w:numId w:val="6"/>
+        </w:numPr>
+      </w:pPr>
+      <w:r>
+        <w:t>Option 2 - Ask for polynomial #2 (same process as #2)</w:t>
+      </w:r>
+    </w:p>
+    <w:p>
+      <w:pPr>
+        <w:pStyle w:val="ListParagraph"/>
+        <w:numPr>
+          <w:ilvl w:val="0"/>
+          <w:numId w:val="6"/>
+        </w:numPr>
+      </w:pPr>
+      <w:r>
+        <w:t xml:space="preserve">Option 3 </w:t>
+      </w:r>
+      <w:r>
+        <w:t>–</w:t>
+      </w:r>
+      <w:r>
+        <w:t xml:space="preserve"> </w:t>
+      </w:r>
+      <w:r>
+        <w:t>Add polynomials</w:t>
+      </w:r>
+    </w:p>
+    <w:p>
+      <w:pPr>
+        <w:pStyle w:val="ListParagraph"/>
+        <w:numPr>
+          <w:ilvl w:val="1"/>
+          <w:numId w:val="6"/>
+        </w:numPr>
+      </w:pPr>
+      <w:r>
+        <w:lastRenderedPageBreak/>
+        <w:t>Go through the ordered list</w:t>
+      </w:r>
+    </w:p>
+    <w:p>
+      <w:pPr>
+        <w:pStyle w:val="ListParagraph"/>
+        <w:numPr>
+          <w:ilvl w:val="1"/>
+          <w:numId w:val="6"/>
+        </w:numPr>
+      </w:pPr>
+      <w:r>
+        <w:t>Find similar terms (by exponent) and add coefs</w:t>
+      </w:r>
+    </w:p>
+    <w:p>
+      <w:pPr>
+        <w:pStyle w:val="ListParagraph"/>
+        <w:numPr>
+          <w:ilvl w:val="1"/>
+          <w:numId w:val="6"/>
+        </w:numPr>
+      </w:pPr>
+      <w:r>
+        <w:t xml:space="preserve">Add remaining terms </w:t>
+      </w:r>
+    </w:p>
+    <w:p>
+      <w:pPr>
+        <w:pStyle w:val="ListParagraph"/>
+        <w:numPr>
+          <w:ilvl w:val="1"/>
+          <w:numId w:val="6"/>
         </w:numPr>
       </w:pPr>
       <w:r>
@@ -81,225 +597,313 @@
       <w:pPr>
         <w:pStyle w:val="ListParagraph"/>
         <w:numPr>
-          <w:ilvl w:val="1"/>
-          <w:numId w:val="1"/>
-        </w:numPr>
-      </w:pPr>
-      <w:r>
-        <w:t>Combine terms</w:t>
-      </w:r>
-    </w:p>
-    <w:p>
-      <w:pPr>
-        <w:pStyle w:val="ListParagraph"/>
-        <w:numPr>
-          <w:ilvl w:val="1"/>
-          <w:numId w:val="1"/>
-        </w:numPr>
-      </w:pPr>
-      <w:r>
-        <w:t>Store as double linked list</w:t>
-      </w:r>
-    </w:p>
-    <w:p>
-      <w:pPr>
-        <w:pStyle w:val="ListParagraph"/>
-        <w:numPr>
-          <w:ilvl w:val="0"/>
-          <w:numId w:val="2"/>
-        </w:numPr>
-      </w:pPr>
-      <w:r>
-        <w:t xml:space="preserve">Option 2 - Display last </w:t>
-      </w:r>
-      <w:r>
-        <w:t>polynomial</w:t>
-      </w:r>
-    </w:p>
-    <w:p>
-      <w:pPr>
-        <w:pStyle w:val="ListParagraph"/>
-        <w:numPr>
-          <w:ilvl w:val="0"/>
-          <w:numId w:val="2"/>
-        </w:numPr>
-      </w:pPr>
-      <w:r>
-        <w:t>Option 3 - Enter new polynomial (repeat option 1 process</w:t>
-      </w:r>
-    </w:p>
-    <w:p>
-      <w:pPr>
-        <w:pStyle w:val="ListParagraph"/>
-        <w:numPr>
-          <w:ilvl w:val="0"/>
-          <w:numId w:val="2"/>
-        </w:numPr>
-      </w:pPr>
-      <w:r>
-        <w:t>Option 4 - Add polynomials</w:t>
-      </w:r>
-    </w:p>
-    <w:p>
-      <w:pPr>
-        <w:pStyle w:val="ListParagraph"/>
-        <w:numPr>
-          <w:ilvl w:val="1"/>
-          <w:numId w:val="1"/>
-        </w:numPr>
-        <w:tabs>
-          <w:tab w:val="left" w:pos="1755"/>
-        </w:tabs>
-      </w:pPr>
-      <w:r>
-        <w:t>Sort result</w:t>
-      </w:r>
-      <w:r>
-        <w:tab/>
-      </w:r>
-    </w:p>
-    <w:p>
-      <w:pPr>
-        <w:pStyle w:val="ListParagraph"/>
-        <w:numPr>
-          <w:ilvl w:val="1"/>
-          <w:numId w:val="1"/>
-        </w:numPr>
-      </w:pPr>
-      <w:r>
-        <w:t>Store Result</w:t>
-      </w:r>
-    </w:p>
-    <w:p>
-      <w:pPr>
-        <w:pStyle w:val="ListParagraph"/>
-        <w:numPr>
-          <w:ilvl w:val="0"/>
-          <w:numId w:val="2"/>
-        </w:numPr>
-      </w:pPr>
-      <w:r>
-        <w:t>Option 5 - Display Result</w:t>
-      </w:r>
-    </w:p>
-    <w:p>
-      <w:pPr>
-        <w:pStyle w:val="ListParagraph"/>
-        <w:numPr>
-          <w:ilvl w:val="0"/>
-          <w:numId w:val="2"/>
-        </w:numPr>
-      </w:pPr>
-      <w:r>
-        <w:t>Option 6 - Exit</w:t>
-      </w:r>
-    </w:p>
-    <w:p>
-      <w:pPr>
-        <w:pStyle w:val="ListParagraph"/>
-        <w:numPr>
-          <w:ilvl w:val="0"/>
-          <w:numId w:val="2"/>
+          <w:ilvl w:val="0"/>
+          <w:numId w:val="6"/>
+        </w:numPr>
+      </w:pPr>
+      <w:r>
+        <w:t>Option 4</w:t>
+      </w:r>
+      <w:r>
+        <w:t xml:space="preserve"> - Display </w:t>
+      </w:r>
+      <w:r>
+        <w:t>polynomial #1</w:t>
+      </w:r>
+    </w:p>
+    <w:p>
+      <w:pPr>
+        <w:pStyle w:val="ListParagraph"/>
+        <w:numPr>
+          <w:ilvl w:val="0"/>
+          <w:numId w:val="6"/>
+        </w:numPr>
+      </w:pPr>
+      <w:r>
+        <w:t>Option 5 – Display polynomial #2</w:t>
+      </w:r>
+    </w:p>
+    <w:p>
+      <w:pPr>
+        <w:pStyle w:val="ListParagraph"/>
+        <w:numPr>
+          <w:ilvl w:val="0"/>
+          <w:numId w:val="6"/>
+        </w:numPr>
+      </w:pPr>
+      <w:r>
+        <w:t>Option 6 – Display result</w:t>
+      </w:r>
+    </w:p>
+    <w:p>
+      <w:pPr>
+        <w:pStyle w:val="ListParagraph"/>
+        <w:numPr>
+          <w:ilvl w:val="0"/>
+          <w:numId w:val="6"/>
+        </w:numPr>
+      </w:pPr>
+      <w:r>
+        <w:t>Option 7 – Clear all polynomials</w:t>
+      </w:r>
+    </w:p>
+    <w:p>
+      <w:pPr>
+        <w:pStyle w:val="ListParagraph"/>
+        <w:numPr>
+          <w:ilvl w:val="0"/>
+          <w:numId w:val="6"/>
+        </w:numPr>
+      </w:pPr>
+      <w:r>
+        <w:t>Option 8 – Exit</w:t>
+      </w:r>
+    </w:p>
+    <w:p>
+      <w:pPr>
+        <w:pStyle w:val="ListParagraph"/>
+        <w:numPr>
+          <w:ilvl w:val="0"/>
+          <w:numId w:val="6"/>
+        </w:numPr>
+      </w:pPr>
+      <w:r>
+        <w:t>Other inputs – prompt user again</w:t>
+      </w:r>
+    </w:p>
+    <w:p>
+      <w:pPr>
+        <w:pStyle w:val="ListParagraph"/>
+        <w:numPr>
+          <w:ilvl w:val="0"/>
+          <w:numId w:val="6"/>
         </w:numPr>
       </w:pPr>
       <w:r>
         <w:t>Done and Done</w:t>
+      </w:r>
+    </w:p>
+    <w:p>
+      <w:pPr>
+        <w:pStyle w:val="Heading2"/>
+      </w:pPr>
+      <w:r>
+        <w:t>Error Handling</w:t>
+      </w:r>
+    </w:p>
+    <w:p/>
+    <w:p>
+      <w:pPr>
+        <w:pStyle w:val="ListParagraph"/>
+        <w:numPr>
+          <w:ilvl w:val="0"/>
+          <w:numId w:val="7"/>
+        </w:numPr>
+      </w:pPr>
+      <w:r>
+        <w:t>Bad Input – Use try and catch to discard polynomial with improper formatting</w:t>
+      </w:r>
+    </w:p>
+    <w:p>
+      <w:pPr>
+        <w:pStyle w:val="ListParagraph"/>
+        <w:numPr>
+          <w:ilvl w:val="0"/>
+          <w:numId w:val="7"/>
+        </w:numPr>
+      </w:pPr>
+      <w:r>
+        <w:t>Variables – Program accepts X and changes lower case x to a capital. Other variables result in an error (see #1)</w:t>
+      </w:r>
+    </w:p>
+    <w:p>
+      <w:pPr>
+        <w:pStyle w:val="ListParagraph"/>
+        <w:numPr>
+          <w:ilvl w:val="0"/>
+          <w:numId w:val="7"/>
+        </w:numPr>
+      </w:pPr>
+      <w:r>
+        <w:t xml:space="preserve">Lack of </w:t>
+      </w:r>
+      <w:r>
+        <w:t>coefficient</w:t>
+      </w:r>
+      <w:r>
+        <w:t xml:space="preserve"> or exponent – assumes coef is 1. Exponent is assumed to be one if X is in term and zero otherwise</w:t>
+      </w:r>
+    </w:p>
+    <w:p>
+      <w:pPr>
+        <w:pStyle w:val="ListParagraph"/>
+        <w:numPr>
+          <w:ilvl w:val="0"/>
+          <w:numId w:val="7"/>
+        </w:numPr>
+      </w:pPr>
+      <w:r>
+        <w:t>Improper menu option entered – prompt user for input again</w:t>
+      </w:r>
+    </w:p>
+    <w:p>
+      <w:pPr>
+        <w:pStyle w:val="Heading2"/>
+      </w:pPr>
+      <w:r>
+        <w:t>Known Issues</w:t>
+      </w:r>
+    </w:p>
+    <w:p/>
+    <w:p>
+      <w:pPr>
+        <w:pStyle w:val="ListParagraph"/>
+        <w:numPr>
+          <w:ilvl w:val="0"/>
+          <w:numId w:val="11"/>
+        </w:numPr>
+      </w:pPr>
+      <w:r>
+        <w:t>Terms zeroed by addition still appear in polynomial wit coef of zero</w:t>
+      </w:r>
+    </w:p>
+    <w:p>
+      <w:pPr>
+        <w:pStyle w:val="ListParagraph"/>
+        <w:numPr>
+          <w:ilvl w:val="0"/>
+          <w:numId w:val="11"/>
+        </w:numPr>
+      </w:pPr>
+      <w:r>
+        <w:t>Double symbol (--) or (++) causes incorrect results in addition</w:t>
+      </w:r>
+    </w:p>
+    <w:p>
+      <w:pPr>
+        <w:pStyle w:val="ListParagraph"/>
+        <w:numPr>
+          <w:ilvl w:val="0"/>
+          <w:numId w:val="11"/>
+        </w:numPr>
+      </w:pPr>
+      <w:r>
+        <w:t>If enter a long string for user interface options, goes into an infinite loop of fun</w:t>
       </w:r>
       <w:bookmarkStart w:id="0" w:name="_GoBack"/>
       <w:bookmarkEnd w:id="0"/>
     </w:p>
     <w:p>
-      <w:r>
-        <w:t>Assumptions:</w:t>
-      </w:r>
-    </w:p>
-    <w:p>
-      <w:pPr>
-        <w:pStyle w:val="ListParagraph"/>
-        <w:numPr>
-          <w:ilvl w:val="0"/>
-          <w:numId w:val="1"/>
-        </w:numPr>
-      </w:pPr>
-      <w:r>
-        <w:t>Only X variables used</w:t>
-      </w:r>
-    </w:p>
-    <w:p>
-      <w:pPr>
-        <w:pStyle w:val="ListParagraph"/>
-        <w:numPr>
-          <w:ilvl w:val="0"/>
-          <w:numId w:val="1"/>
-        </w:numPr>
-      </w:pPr>
-      <w:r>
-        <w:t>No history stored past the last polynomial</w:t>
-      </w:r>
-    </w:p>
-    <w:p>
-      <w:pPr>
-        <w:pStyle w:val="ListParagraph"/>
-        <w:numPr>
-          <w:ilvl w:val="0"/>
-          <w:numId w:val="1"/>
-        </w:numPr>
-      </w:pPr>
-      <w:r>
-        <w:t>Polynomials are sorted and simplified</w:t>
-      </w:r>
-    </w:p>
-    <w:p>
-      <w:pPr>
-        <w:pStyle w:val="ListParagraph"/>
-        <w:numPr>
-          <w:ilvl w:val="0"/>
-          <w:numId w:val="1"/>
-        </w:numPr>
-      </w:pPr>
-      <w:r>
-        <w:t>User enters two polynomials</w:t>
-      </w:r>
-    </w:p>
-    <w:p>
-      <w:pPr>
-        <w:pStyle w:val="ListParagraph"/>
-        <w:numPr>
-          <w:ilvl w:val="0"/>
-          <w:numId w:val="1"/>
-        </w:numPr>
-      </w:pPr>
-      <w:r>
-        <w:t>If get bad input, ask user for new polynomial</w:t>
-      </w:r>
-    </w:p>
-    <w:p>
-      <w:pPr>
-        <w:pStyle w:val="ListParagraph"/>
-        <w:numPr>
-          <w:ilvl w:val="0"/>
-          <w:numId w:val="1"/>
-        </w:numPr>
-      </w:pPr>
-      <w:proofErr w:type="spellStart"/>
-      <w:r>
-        <w:t>Wookies</w:t>
-      </w:r>
-      <w:proofErr w:type="spellEnd"/>
-      <w:r>
-        <w:t xml:space="preserve"> rule</w:t>
-      </w:r>
-    </w:p>
-    <w:p>
-      <w:r>
-        <w:t>Asymptotic Notation</w:t>
+      <w:pPr>
+        <w:pStyle w:val="Heading2"/>
+      </w:pPr>
+      <w:r>
+        <w:t>Efficiency of Algorithms</w:t>
       </w:r>
     </w:p>
     <w:p/>
     <w:p>
-      <w:r>
-        <w:t>UML Diagram</w:t>
-      </w:r>
+      <w:pPr>
+        <w:pStyle w:val="ListParagraph"/>
+        <w:numPr>
+          <w:ilvl w:val="0"/>
+          <w:numId w:val="9"/>
+        </w:numPr>
+      </w:pPr>
+      <w:r>
+        <w:t>Sort of polynomials – O(n^2) (built in sort function of the list library)</w:t>
+      </w:r>
+    </w:p>
+    <w:p>
+      <w:pPr>
+        <w:pStyle w:val="ListParagraph"/>
+        <w:numPr>
+          <w:ilvl w:val="0"/>
+          <w:numId w:val="9"/>
+        </w:numPr>
+      </w:pPr>
+      <w:r>
+        <w:t xml:space="preserve">Add </w:t>
+      </w:r>
+      <w:r>
+        <w:t>polynomials</w:t>
+      </w:r>
+      <w:r>
+        <w:t xml:space="preserve"> – O(n</w:t>
+      </w:r>
+      <w:r>
+        <w:t>^2</w:t>
+      </w:r>
+      <w:r>
+        <w:t xml:space="preserve">) – </w:t>
+      </w:r>
+      <w:r>
+        <w:t>sort called at the end of an addition</w:t>
+      </w:r>
+    </w:p>
+    <w:p>
+      <w:pPr>
+        <w:pStyle w:val="ListParagraph"/>
+        <w:numPr>
+          <w:ilvl w:val="0"/>
+          <w:numId w:val="9"/>
+        </w:numPr>
+      </w:pPr>
+      <w:r>
+        <w:t>Input polynomial – O(n^2) due to built-in list sort function being called</w:t>
+      </w:r>
+    </w:p>
+    <w:p>
+      <w:pPr>
+        <w:pStyle w:val="ListParagraph"/>
+        <w:numPr>
+          <w:ilvl w:val="0"/>
+          <w:numId w:val="9"/>
+        </w:numPr>
+      </w:pPr>
+      <w:r>
+        <w:t>Display polynomial – O(n)</w:t>
+      </w:r>
+    </w:p>
+    <w:p>
+      <w:pPr>
+        <w:pStyle w:val="Heading2"/>
+      </w:pPr>
+      <w:r>
+        <w:t>References</w:t>
+      </w:r>
+    </w:p>
+    <w:p>
+      <w:pPr>
+        <w:pStyle w:val="ListParagraph"/>
+        <w:numPr>
+          <w:ilvl w:val="0"/>
+          <w:numId w:val="10"/>
+        </w:numPr>
+      </w:pPr>
+      <w:r>
+        <w:t xml:space="preserve">Built in sort function - </w:t>
+      </w:r>
+      <w:r>
+        <w:t>http://www.cplusplus.com/reference/list/list/sort/</w:t>
+      </w:r>
+    </w:p>
+    <w:p>
+      <w:pPr>
+        <w:pStyle w:val="ListParagraph"/>
+        <w:numPr>
+          <w:ilvl w:val="0"/>
+          <w:numId w:val="10"/>
+        </w:numPr>
+      </w:pPr>
+      <w:r>
+        <w:t>The Force</w:t>
+      </w:r>
+    </w:p>
+    <w:p>
+      <w:pPr>
+        <w:pStyle w:val="ListParagraph"/>
+      </w:pPr>
     </w:p>
     <w:p/>
     <w:sectPr>
@@ -315,6 +919,270 @@
 <file path=word/numbering.xml><?xml version="1.0" encoding="utf-8"?>
 <w:numbering xmlns:wpc="http://schemas.microsoft.com/office/word/2010/wordprocessingCanvas" xmlns:mc="http://schemas.openxmlformats.org/markup-compatibility/2006" xmlns:o="urn:schemas-microsoft-com:office:office" xmlns:r="http://schemas.openxmlformats.org/officeDocument/2006/relationships" xmlns:m="http://schemas.openxmlformats.org/officeDocument/2006/math" xmlns:v="urn:schemas-microsoft-com:vml" xmlns:wp14="http://schemas.microsoft.com/office/word/2010/wordprocessingDrawing" xmlns:wp="http://schemas.openxmlformats.org/drawingml/2006/wordprocessingDrawing" xmlns:w10="urn:schemas-microsoft-com:office:word" xmlns:w="http://schemas.openxmlformats.org/wordprocessingml/2006/main" xmlns:w14="http://schemas.microsoft.com/office/word/2010/wordml" xmlns:wpg="http://schemas.microsoft.com/office/word/2010/wordprocessingGroup" xmlns:wpi="http://schemas.microsoft.com/office/word/2010/wordprocessingInk" xmlns:wne="http://schemas.microsoft.com/office/word/2006/wordml" xmlns:wps="http://schemas.microsoft.com/office/word/2010/wordprocessingShape" mc:Ignorable="w14 wp14">
   <w:abstractNum w:abstractNumId="0">
+    <w:nsid w:val="03AA4C7C"/>
+    <w:multiLevelType w:val="hybridMultilevel"/>
+    <w:tmpl w:val="8D8EEFF4"/>
+    <w:lvl w:ilvl="0" w:tplc="0409000F">
+      <w:start w:val="1"/>
+      <w:numFmt w:val="decimal"/>
+      <w:lvlText w:val="%1."/>
+      <w:lvlJc w:val="left"/>
+      <w:pPr>
+        <w:ind w:left="720" w:hanging="360"/>
+      </w:pPr>
+      <w:rPr>
+        <w:rFonts w:hint="default"/>
+      </w:rPr>
+    </w:lvl>
+    <w:lvl w:ilvl="1" w:tplc="04090019" w:tentative="1">
+      <w:start w:val="1"/>
+      <w:numFmt w:val="lowerLetter"/>
+      <w:lvlText w:val="%2."/>
+      <w:lvlJc w:val="left"/>
+      <w:pPr>
+        <w:ind w:left="1440" w:hanging="360"/>
+      </w:pPr>
+    </w:lvl>
+    <w:lvl w:ilvl="2" w:tplc="0409001B" w:tentative="1">
+      <w:start w:val="1"/>
+      <w:numFmt w:val="lowerRoman"/>
+      <w:lvlText w:val="%3."/>
+      <w:lvlJc w:val="right"/>
+      <w:pPr>
+        <w:ind w:left="2160" w:hanging="180"/>
+      </w:pPr>
+    </w:lvl>
+    <w:lvl w:ilvl="3" w:tplc="0409000F" w:tentative="1">
+      <w:start w:val="1"/>
+      <w:numFmt w:val="decimal"/>
+      <w:lvlText w:val="%4."/>
+      <w:lvlJc w:val="left"/>
+      <w:pPr>
+        <w:ind w:left="2880" w:hanging="360"/>
+      </w:pPr>
+    </w:lvl>
+    <w:lvl w:ilvl="4" w:tplc="04090019" w:tentative="1">
+      <w:start w:val="1"/>
+      <w:numFmt w:val="lowerLetter"/>
+      <w:lvlText w:val="%5."/>
+      <w:lvlJc w:val="left"/>
+      <w:pPr>
+        <w:ind w:left="3600" w:hanging="360"/>
+      </w:pPr>
+    </w:lvl>
+    <w:lvl w:ilvl="5" w:tplc="0409001B" w:tentative="1">
+      <w:start w:val="1"/>
+      <w:numFmt w:val="lowerRoman"/>
+      <w:lvlText w:val="%6."/>
+      <w:lvlJc w:val="right"/>
+      <w:pPr>
+        <w:ind w:left="4320" w:hanging="180"/>
+      </w:pPr>
+    </w:lvl>
+    <w:lvl w:ilvl="6" w:tplc="0409000F" w:tentative="1">
+      <w:start w:val="1"/>
+      <w:numFmt w:val="decimal"/>
+      <w:lvlText w:val="%7."/>
+      <w:lvlJc w:val="left"/>
+      <w:pPr>
+        <w:ind w:left="5040" w:hanging="360"/>
+      </w:pPr>
+    </w:lvl>
+    <w:lvl w:ilvl="7" w:tplc="04090019" w:tentative="1">
+      <w:start w:val="1"/>
+      <w:numFmt w:val="lowerLetter"/>
+      <w:lvlText w:val="%8."/>
+      <w:lvlJc w:val="left"/>
+      <w:pPr>
+        <w:ind w:left="5760" w:hanging="360"/>
+      </w:pPr>
+    </w:lvl>
+    <w:lvl w:ilvl="8" w:tplc="0409001B" w:tentative="1">
+      <w:start w:val="1"/>
+      <w:numFmt w:val="lowerRoman"/>
+      <w:lvlText w:val="%9."/>
+      <w:lvlJc w:val="right"/>
+      <w:pPr>
+        <w:ind w:left="6480" w:hanging="180"/>
+      </w:pPr>
+    </w:lvl>
+  </w:abstractNum>
+  <w:abstractNum w:abstractNumId="1">
+    <w:nsid w:val="0BE03BBB"/>
+    <w:multiLevelType w:val="hybridMultilevel"/>
+    <w:tmpl w:val="836AF5B6"/>
+    <w:lvl w:ilvl="0" w:tplc="C11A95CE">
+      <w:start w:val="1"/>
+      <w:numFmt w:val="lowerLetter"/>
+      <w:lvlText w:val="%1."/>
+      <w:lvlJc w:val="left"/>
+      <w:pPr>
+        <w:ind w:left="360" w:hanging="360"/>
+      </w:pPr>
+      <w:rPr>
+        <w:rFonts w:hint="default"/>
+      </w:rPr>
+    </w:lvl>
+    <w:lvl w:ilvl="1" w:tplc="04090019">
+      <w:start w:val="1"/>
+      <w:numFmt w:val="lowerLetter"/>
+      <w:lvlText w:val="%2."/>
+      <w:lvlJc w:val="left"/>
+      <w:pPr>
+        <w:ind w:left="1080" w:hanging="360"/>
+      </w:pPr>
+    </w:lvl>
+    <w:lvl w:ilvl="2" w:tplc="0409001B" w:tentative="1">
+      <w:start w:val="1"/>
+      <w:numFmt w:val="lowerRoman"/>
+      <w:lvlText w:val="%3."/>
+      <w:lvlJc w:val="right"/>
+      <w:pPr>
+        <w:ind w:left="1800" w:hanging="180"/>
+      </w:pPr>
+    </w:lvl>
+    <w:lvl w:ilvl="3" w:tplc="0409000F" w:tentative="1">
+      <w:start w:val="1"/>
+      <w:numFmt w:val="decimal"/>
+      <w:lvlText w:val="%4."/>
+      <w:lvlJc w:val="left"/>
+      <w:pPr>
+        <w:ind w:left="2520" w:hanging="360"/>
+      </w:pPr>
+    </w:lvl>
+    <w:lvl w:ilvl="4" w:tplc="04090019" w:tentative="1">
+      <w:start w:val="1"/>
+      <w:numFmt w:val="lowerLetter"/>
+      <w:lvlText w:val="%5."/>
+      <w:lvlJc w:val="left"/>
+      <w:pPr>
+        <w:ind w:left="3240" w:hanging="360"/>
+      </w:pPr>
+    </w:lvl>
+    <w:lvl w:ilvl="5" w:tplc="0409001B" w:tentative="1">
+      <w:start w:val="1"/>
+      <w:numFmt w:val="lowerRoman"/>
+      <w:lvlText w:val="%6."/>
+      <w:lvlJc w:val="right"/>
+      <w:pPr>
+        <w:ind w:left="3960" w:hanging="180"/>
+      </w:pPr>
+    </w:lvl>
+    <w:lvl w:ilvl="6" w:tplc="0409000F" w:tentative="1">
+      <w:start w:val="1"/>
+      <w:numFmt w:val="decimal"/>
+      <w:lvlText w:val="%7."/>
+      <w:lvlJc w:val="left"/>
+      <w:pPr>
+        <w:ind w:left="4680" w:hanging="360"/>
+      </w:pPr>
+    </w:lvl>
+    <w:lvl w:ilvl="7" w:tplc="04090019" w:tentative="1">
+      <w:start w:val="1"/>
+      <w:numFmt w:val="lowerLetter"/>
+      <w:lvlText w:val="%8."/>
+      <w:lvlJc w:val="left"/>
+      <w:pPr>
+        <w:ind w:left="5400" w:hanging="360"/>
+      </w:pPr>
+    </w:lvl>
+    <w:lvl w:ilvl="8" w:tplc="0409001B" w:tentative="1">
+      <w:start w:val="1"/>
+      <w:numFmt w:val="lowerRoman"/>
+      <w:lvlText w:val="%9."/>
+      <w:lvlJc w:val="right"/>
+      <w:pPr>
+        <w:ind w:left="6120" w:hanging="180"/>
+      </w:pPr>
+    </w:lvl>
+  </w:abstractNum>
+  <w:abstractNum w:abstractNumId="2">
+    <w:nsid w:val="0F125674"/>
+    <w:multiLevelType w:val="hybridMultilevel"/>
+    <w:tmpl w:val="CCD81228"/>
+    <w:lvl w:ilvl="0" w:tplc="0409000F">
+      <w:start w:val="1"/>
+      <w:numFmt w:val="decimal"/>
+      <w:lvlText w:val="%1."/>
+      <w:lvlJc w:val="left"/>
+      <w:pPr>
+        <w:ind w:left="720" w:hanging="360"/>
+      </w:pPr>
+    </w:lvl>
+    <w:lvl w:ilvl="1" w:tplc="04090019">
+      <w:start w:val="1"/>
+      <w:numFmt w:val="lowerLetter"/>
+      <w:lvlText w:val="%2."/>
+      <w:lvlJc w:val="left"/>
+      <w:pPr>
+        <w:ind w:left="1440" w:hanging="360"/>
+      </w:pPr>
+    </w:lvl>
+    <w:lvl w:ilvl="2" w:tplc="0409001B">
+      <w:start w:val="1"/>
+      <w:numFmt w:val="lowerRoman"/>
+      <w:lvlText w:val="%3."/>
+      <w:lvlJc w:val="right"/>
+      <w:pPr>
+        <w:ind w:left="2160" w:hanging="180"/>
+      </w:pPr>
+    </w:lvl>
+    <w:lvl w:ilvl="3" w:tplc="0409000F" w:tentative="1">
+      <w:start w:val="1"/>
+      <w:numFmt w:val="decimal"/>
+      <w:lvlText w:val="%4."/>
+      <w:lvlJc w:val="left"/>
+      <w:pPr>
+        <w:ind w:left="2880" w:hanging="360"/>
+      </w:pPr>
+    </w:lvl>
+    <w:lvl w:ilvl="4" w:tplc="04090019" w:tentative="1">
+      <w:start w:val="1"/>
+      <w:numFmt w:val="lowerLetter"/>
+      <w:lvlText w:val="%5."/>
+      <w:lvlJc w:val="left"/>
+      <w:pPr>
+        <w:ind w:left="3600" w:hanging="360"/>
+      </w:pPr>
+    </w:lvl>
+    <w:lvl w:ilvl="5" w:tplc="0409001B" w:tentative="1">
+      <w:start w:val="1"/>
+      <w:numFmt w:val="lowerRoman"/>
+      <w:lvlText w:val="%6."/>
+      <w:lvlJc w:val="right"/>
+      <w:pPr>
+        <w:ind w:left="4320" w:hanging="180"/>
+      </w:pPr>
+    </w:lvl>
+    <w:lvl w:ilvl="6" w:tplc="0409000F" w:tentative="1">
+      <w:start w:val="1"/>
+      <w:numFmt w:val="decimal"/>
+      <w:lvlText w:val="%7."/>
+      <w:lvlJc w:val="left"/>
+      <w:pPr>
+        <w:ind w:left="5040" w:hanging="360"/>
+      </w:pPr>
+    </w:lvl>
+    <w:lvl w:ilvl="7" w:tplc="04090019" w:tentative="1">
+      <w:start w:val="1"/>
+      <w:numFmt w:val="lowerLetter"/>
+      <w:lvlText w:val="%8."/>
+      <w:lvlJc w:val="left"/>
+      <w:pPr>
+        <w:ind w:left="5760" w:hanging="360"/>
+      </w:pPr>
+    </w:lvl>
+    <w:lvl w:ilvl="8" w:tplc="0409001B" w:tentative="1">
+      <w:start w:val="1"/>
+      <w:numFmt w:val="lowerRoman"/>
+      <w:lvlText w:val="%9."/>
+      <w:lvlJc w:val="right"/>
+      <w:pPr>
+        <w:ind w:left="6480" w:hanging="180"/>
+      </w:pPr>
+    </w:lvl>
+  </w:abstractNum>
+  <w:abstractNum w:abstractNumId="3">
     <w:nsid w:val="22166666"/>
     <w:multiLevelType w:val="hybridMultilevel"/>
     <w:tmpl w:val="453C60AC"/>
@@ -400,12 +1268,272 @@
       </w:pPr>
     </w:lvl>
   </w:abstractNum>
-  <w:abstractNum w:abstractNumId="1">
+  <w:abstractNum w:abstractNumId="4">
+    <w:nsid w:val="2C81000F"/>
+    <w:multiLevelType w:val="hybridMultilevel"/>
+    <w:tmpl w:val="DF4AC916"/>
+    <w:lvl w:ilvl="0" w:tplc="0409000F">
+      <w:start w:val="1"/>
+      <w:numFmt w:val="decimal"/>
+      <w:lvlText w:val="%1."/>
+      <w:lvlJc w:val="left"/>
+      <w:pPr>
+        <w:ind w:left="720" w:hanging="360"/>
+      </w:pPr>
+    </w:lvl>
+    <w:lvl w:ilvl="1" w:tplc="04090019" w:tentative="1">
+      <w:start w:val="1"/>
+      <w:numFmt w:val="lowerLetter"/>
+      <w:lvlText w:val="%2."/>
+      <w:lvlJc w:val="left"/>
+      <w:pPr>
+        <w:ind w:left="1440" w:hanging="360"/>
+      </w:pPr>
+    </w:lvl>
+    <w:lvl w:ilvl="2" w:tplc="0409001B" w:tentative="1">
+      <w:start w:val="1"/>
+      <w:numFmt w:val="lowerRoman"/>
+      <w:lvlText w:val="%3."/>
+      <w:lvlJc w:val="right"/>
+      <w:pPr>
+        <w:ind w:left="2160" w:hanging="180"/>
+      </w:pPr>
+    </w:lvl>
+    <w:lvl w:ilvl="3" w:tplc="0409000F" w:tentative="1">
+      <w:start w:val="1"/>
+      <w:numFmt w:val="decimal"/>
+      <w:lvlText w:val="%4."/>
+      <w:lvlJc w:val="left"/>
+      <w:pPr>
+        <w:ind w:left="2880" w:hanging="360"/>
+      </w:pPr>
+    </w:lvl>
+    <w:lvl w:ilvl="4" w:tplc="04090019" w:tentative="1">
+      <w:start w:val="1"/>
+      <w:numFmt w:val="lowerLetter"/>
+      <w:lvlText w:val="%5."/>
+      <w:lvlJc w:val="left"/>
+      <w:pPr>
+        <w:ind w:left="3600" w:hanging="360"/>
+      </w:pPr>
+    </w:lvl>
+    <w:lvl w:ilvl="5" w:tplc="0409001B" w:tentative="1">
+      <w:start w:val="1"/>
+      <w:numFmt w:val="lowerRoman"/>
+      <w:lvlText w:val="%6."/>
+      <w:lvlJc w:val="right"/>
+      <w:pPr>
+        <w:ind w:left="4320" w:hanging="180"/>
+      </w:pPr>
+    </w:lvl>
+    <w:lvl w:ilvl="6" w:tplc="0409000F" w:tentative="1">
+      <w:start w:val="1"/>
+      <w:numFmt w:val="decimal"/>
+      <w:lvlText w:val="%7."/>
+      <w:lvlJc w:val="left"/>
+      <w:pPr>
+        <w:ind w:left="5040" w:hanging="360"/>
+      </w:pPr>
+    </w:lvl>
+    <w:lvl w:ilvl="7" w:tplc="04090019" w:tentative="1">
+      <w:start w:val="1"/>
+      <w:numFmt w:val="lowerLetter"/>
+      <w:lvlText w:val="%8."/>
+      <w:lvlJc w:val="left"/>
+      <w:pPr>
+        <w:ind w:left="5760" w:hanging="360"/>
+      </w:pPr>
+    </w:lvl>
+    <w:lvl w:ilvl="8" w:tplc="0409001B" w:tentative="1">
+      <w:start w:val="1"/>
+      <w:numFmt w:val="lowerRoman"/>
+      <w:lvlText w:val="%9."/>
+      <w:lvlJc w:val="right"/>
+      <w:pPr>
+        <w:ind w:left="6480" w:hanging="180"/>
+      </w:pPr>
+    </w:lvl>
+  </w:abstractNum>
+  <w:abstractNum w:abstractNumId="5">
+    <w:nsid w:val="300D1CF7"/>
+    <w:multiLevelType w:val="hybridMultilevel"/>
+    <w:tmpl w:val="8D8EEFF4"/>
+    <w:lvl w:ilvl="0" w:tplc="0409000F">
+      <w:start w:val="1"/>
+      <w:numFmt w:val="decimal"/>
+      <w:lvlText w:val="%1."/>
+      <w:lvlJc w:val="left"/>
+      <w:pPr>
+        <w:ind w:left="720" w:hanging="360"/>
+      </w:pPr>
+      <w:rPr>
+        <w:rFonts w:hint="default"/>
+      </w:rPr>
+    </w:lvl>
+    <w:lvl w:ilvl="1" w:tplc="04090019" w:tentative="1">
+      <w:start w:val="1"/>
+      <w:numFmt w:val="lowerLetter"/>
+      <w:lvlText w:val="%2."/>
+      <w:lvlJc w:val="left"/>
+      <w:pPr>
+        <w:ind w:left="1440" w:hanging="360"/>
+      </w:pPr>
+    </w:lvl>
+    <w:lvl w:ilvl="2" w:tplc="0409001B" w:tentative="1">
+      <w:start w:val="1"/>
+      <w:numFmt w:val="lowerRoman"/>
+      <w:lvlText w:val="%3."/>
+      <w:lvlJc w:val="right"/>
+      <w:pPr>
+        <w:ind w:left="2160" w:hanging="180"/>
+      </w:pPr>
+    </w:lvl>
+    <w:lvl w:ilvl="3" w:tplc="0409000F" w:tentative="1">
+      <w:start w:val="1"/>
+      <w:numFmt w:val="decimal"/>
+      <w:lvlText w:val="%4."/>
+      <w:lvlJc w:val="left"/>
+      <w:pPr>
+        <w:ind w:left="2880" w:hanging="360"/>
+      </w:pPr>
+    </w:lvl>
+    <w:lvl w:ilvl="4" w:tplc="04090019" w:tentative="1">
+      <w:start w:val="1"/>
+      <w:numFmt w:val="lowerLetter"/>
+      <w:lvlText w:val="%5."/>
+      <w:lvlJc w:val="left"/>
+      <w:pPr>
+        <w:ind w:left="3600" w:hanging="360"/>
+      </w:pPr>
+    </w:lvl>
+    <w:lvl w:ilvl="5" w:tplc="0409001B" w:tentative="1">
+      <w:start w:val="1"/>
+      <w:numFmt w:val="lowerRoman"/>
+      <w:lvlText w:val="%6."/>
+      <w:lvlJc w:val="right"/>
+      <w:pPr>
+        <w:ind w:left="4320" w:hanging="180"/>
+      </w:pPr>
+    </w:lvl>
+    <w:lvl w:ilvl="6" w:tplc="0409000F" w:tentative="1">
+      <w:start w:val="1"/>
+      <w:numFmt w:val="decimal"/>
+      <w:lvlText w:val="%7."/>
+      <w:lvlJc w:val="left"/>
+      <w:pPr>
+        <w:ind w:left="5040" w:hanging="360"/>
+      </w:pPr>
+    </w:lvl>
+    <w:lvl w:ilvl="7" w:tplc="04090019" w:tentative="1">
+      <w:start w:val="1"/>
+      <w:numFmt w:val="lowerLetter"/>
+      <w:lvlText w:val="%8."/>
+      <w:lvlJc w:val="left"/>
+      <w:pPr>
+        <w:ind w:left="5760" w:hanging="360"/>
+      </w:pPr>
+    </w:lvl>
+    <w:lvl w:ilvl="8" w:tplc="0409001B" w:tentative="1">
+      <w:start w:val="1"/>
+      <w:numFmt w:val="lowerRoman"/>
+      <w:lvlText w:val="%9."/>
+      <w:lvlJc w:val="right"/>
+      <w:pPr>
+        <w:ind w:left="6480" w:hanging="180"/>
+      </w:pPr>
+    </w:lvl>
+  </w:abstractNum>
+  <w:abstractNum w:abstractNumId="6">
+    <w:nsid w:val="49B56FE3"/>
+    <w:multiLevelType w:val="hybridMultilevel"/>
+    <w:tmpl w:val="719ABAB8"/>
+    <w:lvl w:ilvl="0" w:tplc="0409000F">
+      <w:start w:val="1"/>
+      <w:numFmt w:val="decimal"/>
+      <w:lvlText w:val="%1."/>
+      <w:lvlJc w:val="left"/>
+      <w:pPr>
+        <w:ind w:left="720" w:hanging="360"/>
+      </w:pPr>
+    </w:lvl>
+    <w:lvl w:ilvl="1" w:tplc="04090019" w:tentative="1">
+      <w:start w:val="1"/>
+      <w:numFmt w:val="lowerLetter"/>
+      <w:lvlText w:val="%2."/>
+      <w:lvlJc w:val="left"/>
+      <w:pPr>
+        <w:ind w:left="1440" w:hanging="360"/>
+      </w:pPr>
+    </w:lvl>
+    <w:lvl w:ilvl="2" w:tplc="0409001B" w:tentative="1">
+      <w:start w:val="1"/>
+      <w:numFmt w:val="lowerRoman"/>
+      <w:lvlText w:val="%3."/>
+      <w:lvlJc w:val="right"/>
+      <w:pPr>
+        <w:ind w:left="2160" w:hanging="180"/>
+      </w:pPr>
+    </w:lvl>
+    <w:lvl w:ilvl="3" w:tplc="0409000F" w:tentative="1">
+      <w:start w:val="1"/>
+      <w:numFmt w:val="decimal"/>
+      <w:lvlText w:val="%4."/>
+      <w:lvlJc w:val="left"/>
+      <w:pPr>
+        <w:ind w:left="2880" w:hanging="360"/>
+      </w:pPr>
+    </w:lvl>
+    <w:lvl w:ilvl="4" w:tplc="04090019" w:tentative="1">
+      <w:start w:val="1"/>
+      <w:numFmt w:val="lowerLetter"/>
+      <w:lvlText w:val="%5."/>
+      <w:lvlJc w:val="left"/>
+      <w:pPr>
+        <w:ind w:left="3600" w:hanging="360"/>
+      </w:pPr>
+    </w:lvl>
+    <w:lvl w:ilvl="5" w:tplc="0409001B" w:tentative="1">
+      <w:start w:val="1"/>
+      <w:numFmt w:val="lowerRoman"/>
+      <w:lvlText w:val="%6."/>
+      <w:lvlJc w:val="right"/>
+      <w:pPr>
+        <w:ind w:left="4320" w:hanging="180"/>
+      </w:pPr>
+    </w:lvl>
+    <w:lvl w:ilvl="6" w:tplc="0409000F" w:tentative="1">
+      <w:start w:val="1"/>
+      <w:numFmt w:val="decimal"/>
+      <w:lvlText w:val="%7."/>
+      <w:lvlJc w:val="left"/>
+      <w:pPr>
+        <w:ind w:left="5040" w:hanging="360"/>
+      </w:pPr>
+    </w:lvl>
+    <w:lvl w:ilvl="7" w:tplc="04090019" w:tentative="1">
+      <w:start w:val="1"/>
+      <w:numFmt w:val="lowerLetter"/>
+      <w:lvlText w:val="%8."/>
+      <w:lvlJc w:val="left"/>
+      <w:pPr>
+        <w:ind w:left="5760" w:hanging="360"/>
+      </w:pPr>
+    </w:lvl>
+    <w:lvl w:ilvl="8" w:tplc="0409001B" w:tentative="1">
+      <w:start w:val="1"/>
+      <w:numFmt w:val="lowerRoman"/>
+      <w:lvlText w:val="%9."/>
+      <w:lvlJc w:val="right"/>
+      <w:pPr>
+        <w:ind w:left="6480" w:hanging="180"/>
+      </w:pPr>
+    </w:lvl>
+  </w:abstractNum>
+  <w:abstractNum w:abstractNumId="7">
     <w:nsid w:val="63336012"/>
     <w:multiLevelType w:val="hybridMultilevel"/>
-    <w:tmpl w:val="0A58484C"/>
+    <w:tmpl w:val="D0A8451A"/>
     <w:lvl w:ilvl="0" w:tplc="0409000F">
-      <w:start w:val="1"/>
       <w:numFmt w:val="decimal"/>
       <w:lvlText w:val="%1."/>
       <w:lvlJc w:val="left"/>
@@ -492,7 +1620,93 @@
       </w:pPr>
     </w:lvl>
   </w:abstractNum>
-  <w:abstractNum w:abstractNumId="2">
+  <w:abstractNum w:abstractNumId="8">
+    <w:nsid w:val="676020B2"/>
+    <w:multiLevelType w:val="hybridMultilevel"/>
+    <w:tmpl w:val="23F23E8E"/>
+    <w:lvl w:ilvl="0" w:tplc="0409000F">
+      <w:start w:val="1"/>
+      <w:numFmt w:val="decimal"/>
+      <w:lvlText w:val="%1."/>
+      <w:lvlJc w:val="left"/>
+      <w:pPr>
+        <w:ind w:left="720" w:hanging="360"/>
+      </w:pPr>
+    </w:lvl>
+    <w:lvl w:ilvl="1" w:tplc="04090019" w:tentative="1">
+      <w:start w:val="1"/>
+      <w:numFmt w:val="lowerLetter"/>
+      <w:lvlText w:val="%2."/>
+      <w:lvlJc w:val="left"/>
+      <w:pPr>
+        <w:ind w:left="1440" w:hanging="360"/>
+      </w:pPr>
+    </w:lvl>
+    <w:lvl w:ilvl="2" w:tplc="0409001B" w:tentative="1">
+      <w:start w:val="1"/>
+      <w:numFmt w:val="lowerRoman"/>
+      <w:lvlText w:val="%3."/>
+      <w:lvlJc w:val="right"/>
+      <w:pPr>
+        <w:ind w:left="2160" w:hanging="180"/>
+      </w:pPr>
+    </w:lvl>
+    <w:lvl w:ilvl="3" w:tplc="0409000F" w:tentative="1">
+      <w:start w:val="1"/>
+      <w:numFmt w:val="decimal"/>
+      <w:lvlText w:val="%4."/>
+      <w:lvlJc w:val="left"/>
+      <w:pPr>
+        <w:ind w:left="2880" w:hanging="360"/>
+      </w:pPr>
+    </w:lvl>
+    <w:lvl w:ilvl="4" w:tplc="04090019" w:tentative="1">
+      <w:start w:val="1"/>
+      <w:numFmt w:val="lowerLetter"/>
+      <w:lvlText w:val="%5."/>
+      <w:lvlJc w:val="left"/>
+      <w:pPr>
+        <w:ind w:left="3600" w:hanging="360"/>
+      </w:pPr>
+    </w:lvl>
+    <w:lvl w:ilvl="5" w:tplc="0409001B" w:tentative="1">
+      <w:start w:val="1"/>
+      <w:numFmt w:val="lowerRoman"/>
+      <w:lvlText w:val="%6."/>
+      <w:lvlJc w:val="right"/>
+      <w:pPr>
+        <w:ind w:left="4320" w:hanging="180"/>
+      </w:pPr>
+    </w:lvl>
+    <w:lvl w:ilvl="6" w:tplc="0409000F" w:tentative="1">
+      <w:start w:val="1"/>
+      <w:numFmt w:val="decimal"/>
+      <w:lvlText w:val="%7."/>
+      <w:lvlJc w:val="left"/>
+      <w:pPr>
+        <w:ind w:left="5040" w:hanging="360"/>
+      </w:pPr>
+    </w:lvl>
+    <w:lvl w:ilvl="7" w:tplc="04090019" w:tentative="1">
+      <w:start w:val="1"/>
+      <w:numFmt w:val="lowerLetter"/>
+      <w:lvlText w:val="%8."/>
+      <w:lvlJc w:val="left"/>
+      <w:pPr>
+        <w:ind w:left="5760" w:hanging="360"/>
+      </w:pPr>
+    </w:lvl>
+    <w:lvl w:ilvl="8" w:tplc="0409001B" w:tentative="1">
+      <w:start w:val="1"/>
+      <w:numFmt w:val="lowerRoman"/>
+      <w:lvlText w:val="%9."/>
+      <w:lvlJc w:val="right"/>
+      <w:pPr>
+        <w:ind w:left="6480" w:hanging="180"/>
+      </w:pPr>
+    </w:lvl>
+  </w:abstractNum>
+  <w:abstractNum w:abstractNumId="9">
     <w:nsid w:val="68F55E97"/>
     <w:multiLevelType w:val="hybridMultilevel"/>
     <w:tmpl w:val="F49EEADE"/>
@@ -517,6 +1731,92 @@
         <w:rFonts w:hint="default"/>
       </w:rPr>
     </w:lvl>
+    <w:lvl w:ilvl="2" w:tplc="0409001B">
+      <w:start w:val="1"/>
+      <w:numFmt w:val="lowerRoman"/>
+      <w:lvlText w:val="%3."/>
+      <w:lvlJc w:val="right"/>
+      <w:pPr>
+        <w:ind w:left="2160" w:hanging="180"/>
+      </w:pPr>
+    </w:lvl>
+    <w:lvl w:ilvl="3" w:tplc="0409000F" w:tentative="1">
+      <w:start w:val="1"/>
+      <w:numFmt w:val="decimal"/>
+      <w:lvlText w:val="%4."/>
+      <w:lvlJc w:val="left"/>
+      <w:pPr>
+        <w:ind w:left="2880" w:hanging="360"/>
+      </w:pPr>
+    </w:lvl>
+    <w:lvl w:ilvl="4" w:tplc="04090019" w:tentative="1">
+      <w:start w:val="1"/>
+      <w:numFmt w:val="lowerLetter"/>
+      <w:lvlText w:val="%5."/>
+      <w:lvlJc w:val="left"/>
+      <w:pPr>
+        <w:ind w:left="3600" w:hanging="360"/>
+      </w:pPr>
+    </w:lvl>
+    <w:lvl w:ilvl="5" w:tplc="0409001B" w:tentative="1">
+      <w:start w:val="1"/>
+      <w:numFmt w:val="lowerRoman"/>
+      <w:lvlText w:val="%6."/>
+      <w:lvlJc w:val="right"/>
+      <w:pPr>
+        <w:ind w:left="4320" w:hanging="180"/>
+      </w:pPr>
+    </w:lvl>
+    <w:lvl w:ilvl="6" w:tplc="0409000F" w:tentative="1">
+      <w:start w:val="1"/>
+      <w:numFmt w:val="decimal"/>
+      <w:lvlText w:val="%7."/>
+      <w:lvlJc w:val="left"/>
+      <w:pPr>
+        <w:ind w:left="5040" w:hanging="360"/>
+      </w:pPr>
+    </w:lvl>
+    <w:lvl w:ilvl="7" w:tplc="04090019" w:tentative="1">
+      <w:start w:val="1"/>
+      <w:numFmt w:val="lowerLetter"/>
+      <w:lvlText w:val="%8."/>
+      <w:lvlJc w:val="left"/>
+      <w:pPr>
+        <w:ind w:left="5760" w:hanging="360"/>
+      </w:pPr>
+    </w:lvl>
+    <w:lvl w:ilvl="8" w:tplc="0409001B" w:tentative="1">
+      <w:start w:val="1"/>
+      <w:numFmt w:val="lowerRoman"/>
+      <w:lvlText w:val="%9."/>
+      <w:lvlJc w:val="right"/>
+      <w:pPr>
+        <w:ind w:left="6480" w:hanging="180"/>
+      </w:pPr>
+    </w:lvl>
+  </w:abstractNum>
+  <w:abstractNum w:abstractNumId="10">
+    <w:nsid w:val="6CD87478"/>
+    <w:multiLevelType w:val="hybridMultilevel"/>
+    <w:tmpl w:val="DC96DFB4"/>
+    <w:lvl w:ilvl="0" w:tplc="0409000F">
+      <w:start w:val="1"/>
+      <w:numFmt w:val="decimal"/>
+      <w:lvlText w:val="%1."/>
+      <w:lvlJc w:val="left"/>
+      <w:pPr>
+        <w:ind w:left="720" w:hanging="360"/>
+      </w:pPr>
+    </w:lvl>
+    <w:lvl w:ilvl="1" w:tplc="04090019" w:tentative="1">
+      <w:start w:val="1"/>
+      <w:numFmt w:val="lowerLetter"/>
+      <w:lvlText w:val="%2."/>
+      <w:lvlJc w:val="left"/>
+      <w:pPr>
+        <w:ind w:left="1440" w:hanging="360"/>
+      </w:pPr>
+    </w:lvl>
     <w:lvl w:ilvl="2" w:tplc="0409001B" w:tentative="1">
       <w:start w:val="1"/>
       <w:numFmt w:val="lowerRoman"/>
@@ -582,13 +1882,37 @@
     </w:lvl>
   </w:abstractNum>
   <w:num w:numId="1">
+    <w:abstractNumId w:val="9"/>
+  </w:num>
+  <w:num w:numId="2">
+    <w:abstractNumId w:val="7"/>
+  </w:num>
+  <w:num w:numId="3">
+    <w:abstractNumId w:val="3"/>
+  </w:num>
+  <w:num w:numId="4">
+    <w:abstractNumId w:val="6"/>
+  </w:num>
+  <w:num w:numId="5">
+    <w:abstractNumId w:val="1"/>
+  </w:num>
+  <w:num w:numId="6">
     <w:abstractNumId w:val="2"/>
   </w:num>
-  <w:num w:numId="2">
-    <w:abstractNumId w:val="1"/>
+  <w:num w:numId="7">
+    <w:abstractNumId w:val="10"/>
   </w:num>
-  <w:num w:numId="3">
+  <w:num w:numId="8">
+    <w:abstractNumId w:val="4"/>
+  </w:num>
+  <w:num w:numId="9">
+    <w:abstractNumId w:val="5"/>
+  </w:num>
+  <w:num w:numId="10">
     <w:abstractNumId w:val="0"/>
+  </w:num>
+  <w:num w:numId="11">
+    <w:abstractNumId w:val="8"/>
   </w:num>
 </w:numbering>
 </file>
@@ -753,6 +2077,30 @@
     <w:name w:val="Normal"/>
     <w:qFormat/>
   </w:style>
+  <w:style w:type="paragraph" w:styleId="Heading2">
+    <w:name w:val="heading 2"/>
+    <w:basedOn w:val="Normal"/>
+    <w:next w:val="Normal"/>
+    <w:link w:val="Heading2Char"/>
+    <w:uiPriority w:val="9"/>
+    <w:unhideWhenUsed/>
+    <w:qFormat/>
+    <w:rsid w:val="005C70A6"/>
+    <w:pPr>
+      <w:keepNext/>
+      <w:keepLines/>
+      <w:spacing w:before="200" w:after="0"/>
+      <w:outlineLvl w:val="1"/>
+    </w:pPr>
+    <w:rPr>
+      <w:rFonts w:asciiTheme="majorHAnsi" w:eastAsiaTheme="majorEastAsia" w:hAnsiTheme="majorHAnsi" w:cstheme="majorBidi"/>
+      <w:b/>
+      <w:bCs/>
+      <w:color w:val="4F81BD" w:themeColor="accent1"/>
+      <w:sz w:val="26"/>
+      <w:szCs w:val="26"/>
+    </w:rPr>
+  </w:style>
   <w:style w:type="character" w:default="1" w:styleId="DefaultParagraphFont">
     <w:name w:val="Default Paragraph Font"/>
     <w:uiPriority w:val="1"/>
@@ -790,6 +2138,101 @@
       <w:ind w:left="720"/>
       <w:contextualSpacing/>
     </w:pPr>
+  </w:style>
+  <w:style w:type="character" w:customStyle="1" w:styleId="Heading2Char">
+    <w:name w:val="Heading 2 Char"/>
+    <w:basedOn w:val="DefaultParagraphFont"/>
+    <w:link w:val="Heading2"/>
+    <w:uiPriority w:val="9"/>
+    <w:rsid w:val="005C70A6"/>
+    <w:rPr>
+      <w:rFonts w:asciiTheme="majorHAnsi" w:eastAsiaTheme="majorEastAsia" w:hAnsiTheme="majorHAnsi" w:cstheme="majorBidi"/>
+      <w:b/>
+      <w:bCs/>
+      <w:color w:val="4F81BD" w:themeColor="accent1"/>
+      <w:sz w:val="26"/>
+      <w:szCs w:val="26"/>
+    </w:rPr>
+  </w:style>
+  <w:style w:type="paragraph" w:styleId="Title">
+    <w:name w:val="Title"/>
+    <w:basedOn w:val="Normal"/>
+    <w:next w:val="Normal"/>
+    <w:link w:val="TitleChar"/>
+    <w:uiPriority w:val="10"/>
+    <w:qFormat/>
+    <w:rsid w:val="005C70A6"/>
+    <w:pPr>
+      <w:pBdr>
+        <w:bottom w:val="single" w:sz="8" w:space="4" w:color="4F81BD" w:themeColor="accent1"/>
+      </w:pBdr>
+      <w:spacing w:after="300" w:line="240" w:lineRule="auto"/>
+      <w:contextualSpacing/>
+    </w:pPr>
+    <w:rPr>
+      <w:rFonts w:asciiTheme="majorHAnsi" w:eastAsiaTheme="majorEastAsia" w:hAnsiTheme="majorHAnsi" w:cstheme="majorBidi"/>
+      <w:color w:val="17365D" w:themeColor="text2" w:themeShade="BF"/>
+      <w:spacing w:val="5"/>
+      <w:kern w:val="28"/>
+      <w:sz w:val="52"/>
+      <w:szCs w:val="52"/>
+    </w:rPr>
+  </w:style>
+  <w:style w:type="character" w:customStyle="1" w:styleId="TitleChar">
+    <w:name w:val="Title Char"/>
+    <w:basedOn w:val="DefaultParagraphFont"/>
+    <w:link w:val="Title"/>
+    <w:uiPriority w:val="10"/>
+    <w:rsid w:val="005C70A6"/>
+    <w:rPr>
+      <w:rFonts w:asciiTheme="majorHAnsi" w:eastAsiaTheme="majorEastAsia" w:hAnsiTheme="majorHAnsi" w:cstheme="majorBidi"/>
+      <w:color w:val="17365D" w:themeColor="text2" w:themeShade="BF"/>
+      <w:spacing w:val="5"/>
+      <w:kern w:val="28"/>
+      <w:sz w:val="52"/>
+      <w:szCs w:val="52"/>
+    </w:rPr>
+  </w:style>
+  <w:style w:type="paragraph" w:styleId="BalloonText">
+    <w:name w:val="Balloon Text"/>
+    <w:basedOn w:val="Normal"/>
+    <w:link w:val="BalloonTextChar"/>
+    <w:uiPriority w:val="99"/>
+    <w:semiHidden/>
+    <w:unhideWhenUsed/>
+    <w:rsid w:val="00C43356"/>
+    <w:pPr>
+      <w:spacing w:after="0" w:line="240" w:lineRule="auto"/>
+    </w:pPr>
+    <w:rPr>
+      <w:rFonts w:ascii="Tahoma" w:hAnsi="Tahoma" w:cs="Tahoma"/>
+      <w:sz w:val="16"/>
+      <w:szCs w:val="16"/>
+    </w:rPr>
+  </w:style>
+  <w:style w:type="character" w:customStyle="1" w:styleId="BalloonTextChar">
+    <w:name w:val="Balloon Text Char"/>
+    <w:basedOn w:val="DefaultParagraphFont"/>
+    <w:link w:val="BalloonText"/>
+    <w:uiPriority w:val="99"/>
+    <w:semiHidden/>
+    <w:rsid w:val="00C43356"/>
+    <w:rPr>
+      <w:rFonts w:ascii="Tahoma" w:hAnsi="Tahoma" w:cs="Tahoma"/>
+      <w:sz w:val="16"/>
+      <w:szCs w:val="16"/>
+    </w:rPr>
+  </w:style>
+  <w:style w:type="character" w:styleId="Hyperlink">
+    <w:name w:val="Hyperlink"/>
+    <w:basedOn w:val="DefaultParagraphFont"/>
+    <w:uiPriority w:val="99"/>
+    <w:unhideWhenUsed/>
+    <w:rsid w:val="00C43356"/>
+    <w:rPr>
+      <w:color w:val="0000FF" w:themeColor="hyperlink"/>
+      <w:u w:val="single"/>
+    </w:rPr>
   </w:style>
 </w:styles>
 </file>
@@ -954,6 +2397,30 @@
     <w:name w:val="Normal"/>
     <w:qFormat/>
   </w:style>
+  <w:style w:type="paragraph" w:styleId="Heading2">
+    <w:name w:val="heading 2"/>
+    <w:basedOn w:val="Normal"/>
+    <w:next w:val="Normal"/>
+    <w:link w:val="Heading2Char"/>
+    <w:uiPriority w:val="9"/>
+    <w:unhideWhenUsed/>
+    <w:qFormat/>
+    <w:rsid w:val="005C70A6"/>
+    <w:pPr>
+      <w:keepNext/>
+      <w:keepLines/>
+      <w:spacing w:before="200" w:after="0"/>
+      <w:outlineLvl w:val="1"/>
+    </w:pPr>
+    <w:rPr>
+      <w:rFonts w:asciiTheme="majorHAnsi" w:eastAsiaTheme="majorEastAsia" w:hAnsiTheme="majorHAnsi" w:cstheme="majorBidi"/>
+      <w:b/>
+      <w:bCs/>
+      <w:color w:val="4F81BD" w:themeColor="accent1"/>
+      <w:sz w:val="26"/>
+      <w:szCs w:val="26"/>
+    </w:rPr>
+  </w:style>
   <w:style w:type="character" w:default="1" w:styleId="DefaultParagraphFont">
     <w:name w:val="Default Paragraph Font"/>
     <w:uiPriority w:val="1"/>
@@ -991,6 +2458,101 @@
       <w:ind w:left="720"/>
       <w:contextualSpacing/>
     </w:pPr>
+  </w:style>
+  <w:style w:type="character" w:customStyle="1" w:styleId="Heading2Char">
+    <w:name w:val="Heading 2 Char"/>
+    <w:basedOn w:val="DefaultParagraphFont"/>
+    <w:link w:val="Heading2"/>
+    <w:uiPriority w:val="9"/>
+    <w:rsid w:val="005C70A6"/>
+    <w:rPr>
+      <w:rFonts w:asciiTheme="majorHAnsi" w:eastAsiaTheme="majorEastAsia" w:hAnsiTheme="majorHAnsi" w:cstheme="majorBidi"/>
+      <w:b/>
+      <w:bCs/>
+      <w:color w:val="4F81BD" w:themeColor="accent1"/>
+      <w:sz w:val="26"/>
+      <w:szCs w:val="26"/>
+    </w:rPr>
+  </w:style>
+  <w:style w:type="paragraph" w:styleId="Title">
+    <w:name w:val="Title"/>
+    <w:basedOn w:val="Normal"/>
+    <w:next w:val="Normal"/>
+    <w:link w:val="TitleChar"/>
+    <w:uiPriority w:val="10"/>
+    <w:qFormat/>
+    <w:rsid w:val="005C70A6"/>
+    <w:pPr>
+      <w:pBdr>
+        <w:bottom w:val="single" w:sz="8" w:space="4" w:color="4F81BD" w:themeColor="accent1"/>
+      </w:pBdr>
+      <w:spacing w:after="300" w:line="240" w:lineRule="auto"/>
+      <w:contextualSpacing/>
+    </w:pPr>
+    <w:rPr>
+      <w:rFonts w:asciiTheme="majorHAnsi" w:eastAsiaTheme="majorEastAsia" w:hAnsiTheme="majorHAnsi" w:cstheme="majorBidi"/>
+      <w:color w:val="17365D" w:themeColor="text2" w:themeShade="BF"/>
+      <w:spacing w:val="5"/>
+      <w:kern w:val="28"/>
+      <w:sz w:val="52"/>
+      <w:szCs w:val="52"/>
+    </w:rPr>
+  </w:style>
+  <w:style w:type="character" w:customStyle="1" w:styleId="TitleChar">
+    <w:name w:val="Title Char"/>
+    <w:basedOn w:val="DefaultParagraphFont"/>
+    <w:link w:val="Title"/>
+    <w:uiPriority w:val="10"/>
+    <w:rsid w:val="005C70A6"/>
+    <w:rPr>
+      <w:rFonts w:asciiTheme="majorHAnsi" w:eastAsiaTheme="majorEastAsia" w:hAnsiTheme="majorHAnsi" w:cstheme="majorBidi"/>
+      <w:color w:val="17365D" w:themeColor="text2" w:themeShade="BF"/>
+      <w:spacing w:val="5"/>
+      <w:kern w:val="28"/>
+      <w:sz w:val="52"/>
+      <w:szCs w:val="52"/>
+    </w:rPr>
+  </w:style>
+  <w:style w:type="paragraph" w:styleId="BalloonText">
+    <w:name w:val="Balloon Text"/>
+    <w:basedOn w:val="Normal"/>
+    <w:link w:val="BalloonTextChar"/>
+    <w:uiPriority w:val="99"/>
+    <w:semiHidden/>
+    <w:unhideWhenUsed/>
+    <w:rsid w:val="00C43356"/>
+    <w:pPr>
+      <w:spacing w:after="0" w:line="240" w:lineRule="auto"/>
+    </w:pPr>
+    <w:rPr>
+      <w:rFonts w:ascii="Tahoma" w:hAnsi="Tahoma" w:cs="Tahoma"/>
+      <w:sz w:val="16"/>
+      <w:szCs w:val="16"/>
+    </w:rPr>
+  </w:style>
+  <w:style w:type="character" w:customStyle="1" w:styleId="BalloonTextChar">
+    <w:name w:val="Balloon Text Char"/>
+    <w:basedOn w:val="DefaultParagraphFont"/>
+    <w:link w:val="BalloonText"/>
+    <w:uiPriority w:val="99"/>
+    <w:semiHidden/>
+    <w:rsid w:val="00C43356"/>
+    <w:rPr>
+      <w:rFonts w:ascii="Tahoma" w:hAnsi="Tahoma" w:cs="Tahoma"/>
+      <w:sz w:val="16"/>
+      <w:szCs w:val="16"/>
+    </w:rPr>
+  </w:style>
+  <w:style w:type="character" w:styleId="Hyperlink">
+    <w:name w:val="Hyperlink"/>
+    <w:basedOn w:val="DefaultParagraphFont"/>
+    <w:uiPriority w:val="99"/>
+    <w:unhideWhenUsed/>
+    <w:rsid w:val="00C43356"/>
+    <w:rPr>
+      <w:color w:val="0000FF" w:themeColor="hyperlink"/>
+      <w:u w:val="single"/>
+    </w:rPr>
   </w:style>
 </w:styles>
 </file>

</xml_diff>

<commit_message>
updated UI to get rid of buffer errror
</commit_message>
<xml_diff>
--- a/Team Documentation Project1.docx
+++ b/Team Documentation Project1.docx
@@ -37,7 +37,15 @@
         <w:t>Team 1</w:t>
       </w:r>
       <w:r>
-        <w:t xml:space="preserve"> (ie The Wookie Workgroup)</w:t>
+        <w:t xml:space="preserve"> (</w:t>
+      </w:r>
+      <w:proofErr w:type="spellStart"/>
+      <w:r>
+        <w:t>ie</w:t>
+      </w:r>
+      <w:proofErr w:type="spellEnd"/>
+      <w:r>
+        <w:t xml:space="preserve"> The Wookie Workgroup)</w:t>
       </w:r>
       <w:r>
         <w:t xml:space="preserve"> created a command line tool that adds polynomials. The group consists of Daniel Mitchel, Joshua Neustrom, and Wang Chen. </w:t>
@@ -83,8 +91,13 @@
           <w:numId w:val="4"/>
         </w:numPr>
       </w:pPr>
-      <w:r>
-        <w:t>Github Project Link</w:t>
+      <w:proofErr w:type="spellStart"/>
+      <w:r>
+        <w:t>Github</w:t>
+      </w:r>
+      <w:proofErr w:type="spellEnd"/>
+      <w:r>
+        <w:t xml:space="preserve"> Project Link</w:t>
       </w:r>
     </w:p>
     <w:p>
@@ -223,8 +236,13 @@
           <w:numId w:val="8"/>
         </w:numPr>
       </w:pPr>
-      <w:r>
-        <w:t>Coef is assumed to be 1 if not entered</w:t>
+      <w:proofErr w:type="spellStart"/>
+      <w:r>
+        <w:t>Coef</w:t>
+      </w:r>
+      <w:proofErr w:type="spellEnd"/>
+      <w:r>
+        <w:t xml:space="preserve"> is assumed to be 1 if not entered</w:t>
       </w:r>
     </w:p>
     <w:p>
@@ -247,11 +265,15 @@
           <w:numId w:val="8"/>
         </w:numPr>
       </w:pPr>
-      <w:r>
-        <w:t>Wookies rule</w:t>
-      </w:r>
-    </w:p>
-    <w:p/>
+      <w:proofErr w:type="spellStart"/>
+      <w:r>
+        <w:t>Wookies</w:t>
+      </w:r>
+      <w:proofErr w:type="spellEnd"/>
+      <w:r>
+        <w:t xml:space="preserve"> rule</w:t>
+      </w:r>
+    </w:p>
     <w:p>
       <w:pPr>
         <w:pStyle w:val="Heading2"/>
@@ -267,9 +289,9 @@
           <w:noProof/>
         </w:rPr>
         <w:drawing>
-          <wp:inline distT="0" distB="0" distL="0" distR="0" wp14:anchorId="703C8987" wp14:editId="5B03640E">
-            <wp:extent cx="5715000" cy="3306274"/>
-            <wp:effectExtent l="0" t="0" r="0" b="8890"/>
+          <wp:inline distT="0" distB="0" distL="0" distR="0" wp14:anchorId="1EC23F71" wp14:editId="3FA44E6C">
+            <wp:extent cx="5670872" cy="3829050"/>
+            <wp:effectExtent l="0" t="0" r="6350" b="0"/>
             <wp:docPr id="1" name="Picture 1"/>
             <wp:cNvGraphicFramePr>
               <a:graphicFrameLocks xmlns:a="http://schemas.openxmlformats.org/drawingml/2006/main" noChangeAspect="1"/>
@@ -290,7 +312,7 @@
                   <pic:spPr>
                     <a:xfrm>
                       <a:off x="0" y="0"/>
-                      <a:ext cx="5715000" cy="3306274"/>
+                      <a:ext cx="5675362" cy="3832082"/>
                     </a:xfrm>
                     <a:prstGeom prst="rect">
                       <a:avLst/>
@@ -307,11 +329,15 @@
       <w:pPr>
         <w:pStyle w:val="Heading2"/>
       </w:pPr>
-      <w:r>
-        <w:t>Github Site</w:t>
-      </w:r>
-    </w:p>
-    <w:p/>
+      <w:proofErr w:type="spellStart"/>
+      <w:r>
+        <w:t>Github</w:t>
+      </w:r>
+      <w:proofErr w:type="spellEnd"/>
+      <w:r>
+        <w:t xml:space="preserve"> Site</w:t>
+      </w:r>
+    </w:p>
     <w:p>
       <w:hyperlink r:id="rId7" w:history="1">
         <w:r>
@@ -322,7 +348,6 @@
         </w:r>
       </w:hyperlink>
     </w:p>
-    <w:p/>
     <w:p>
       <w:pPr>
         <w:pStyle w:val="Heading2"/>
@@ -566,8 +591,13 @@
         </w:numPr>
       </w:pPr>
       <w:r>
-        <w:t>Find similar terms (by exponent) and add coefs</w:t>
-      </w:r>
+        <w:t xml:space="preserve">Find similar terms (by exponent) and add </w:t>
+      </w:r>
+      <w:proofErr w:type="spellStart"/>
+      <w:r>
+        <w:t>coefs</w:t>
+      </w:r>
+      <w:proofErr w:type="spellEnd"/>
     </w:p>
     <w:p>
       <w:pPr>
@@ -658,140 +688,144 @@
       <w:r>
         <w:t>Option 8 – Exit</w:t>
       </w:r>
-    </w:p>
-    <w:p>
-      <w:pPr>
-        <w:pStyle w:val="ListParagraph"/>
-        <w:numPr>
-          <w:ilvl w:val="0"/>
-          <w:numId w:val="6"/>
-        </w:numPr>
-      </w:pPr>
-      <w:r>
-        <w:t>Other inputs – prompt user again</w:t>
-      </w:r>
-    </w:p>
-    <w:p>
-      <w:pPr>
-        <w:pStyle w:val="ListParagraph"/>
-        <w:numPr>
-          <w:ilvl w:val="0"/>
-          <w:numId w:val="6"/>
-        </w:numPr>
-      </w:pPr>
+      <w:r>
+        <w:t xml:space="preserve"> - </w:t>
+      </w:r>
       <w:r>
         <w:t>Done and Done</w:t>
-      </w:r>
-    </w:p>
-    <w:p>
-      <w:pPr>
-        <w:pStyle w:val="Heading2"/>
-      </w:pPr>
-      <w:r>
-        <w:t>Error Handling</w:t>
-      </w:r>
-    </w:p>
-    <w:p/>
-    <w:p>
-      <w:pPr>
-        <w:pStyle w:val="ListParagraph"/>
-        <w:numPr>
-          <w:ilvl w:val="0"/>
-          <w:numId w:val="7"/>
-        </w:numPr>
-      </w:pPr>
-      <w:r>
-        <w:t>Bad Input – Use try and catch to discard polynomial with improper formatting</w:t>
-      </w:r>
-    </w:p>
-    <w:p>
-      <w:pPr>
-        <w:pStyle w:val="ListParagraph"/>
-        <w:numPr>
-          <w:ilvl w:val="0"/>
-          <w:numId w:val="7"/>
-        </w:numPr>
-      </w:pPr>
-      <w:r>
-        <w:t>Variables – Program accepts X and changes lower case x to a capital. Other variables result in an error (see #1)</w:t>
-      </w:r>
-    </w:p>
-    <w:p>
-      <w:pPr>
-        <w:pStyle w:val="ListParagraph"/>
-        <w:numPr>
-          <w:ilvl w:val="0"/>
-          <w:numId w:val="7"/>
-        </w:numPr>
-      </w:pPr>
-      <w:r>
-        <w:t xml:space="preserve">Lack of </w:t>
-      </w:r>
-      <w:r>
-        <w:t>coefficient</w:t>
-      </w:r>
-      <w:r>
-        <w:t xml:space="preserve"> or exponent – assumes coef is 1. Exponent is assumed to be one if X is in term and zero otherwise</w:t>
-      </w:r>
-    </w:p>
-    <w:p>
-      <w:pPr>
-        <w:pStyle w:val="ListParagraph"/>
-        <w:numPr>
-          <w:ilvl w:val="0"/>
-          <w:numId w:val="7"/>
-        </w:numPr>
-      </w:pPr>
-      <w:r>
-        <w:t>Improper menu option entered – prompt user for input again</w:t>
-      </w:r>
-    </w:p>
-    <w:p>
-      <w:pPr>
-        <w:pStyle w:val="Heading2"/>
-      </w:pPr>
-      <w:r>
-        <w:t>Known Issues</w:t>
-      </w:r>
-    </w:p>
-    <w:p/>
-    <w:p>
-      <w:pPr>
-        <w:pStyle w:val="ListParagraph"/>
-        <w:numPr>
-          <w:ilvl w:val="0"/>
-          <w:numId w:val="11"/>
-        </w:numPr>
-      </w:pPr>
-      <w:r>
-        <w:t>Terms zeroed by addition still appear in polynomial wit coef of zero</w:t>
-      </w:r>
-    </w:p>
-    <w:p>
-      <w:pPr>
-        <w:pStyle w:val="ListParagraph"/>
-        <w:numPr>
-          <w:ilvl w:val="0"/>
-          <w:numId w:val="11"/>
-        </w:numPr>
-      </w:pPr>
-      <w:r>
-        <w:t>Double symbol (--) or (++) causes incorrect results in addition</w:t>
-      </w:r>
-    </w:p>
-    <w:p>
-      <w:pPr>
-        <w:pStyle w:val="ListParagraph"/>
-        <w:numPr>
-          <w:ilvl w:val="0"/>
-          <w:numId w:val="11"/>
-        </w:numPr>
-      </w:pPr>
-      <w:r>
-        <w:t>If enter a long string for user interface options, goes into an infinite loop of fun</w:t>
       </w:r>
       <w:bookmarkStart w:id="0" w:name="_GoBack"/>
       <w:bookmarkEnd w:id="0"/>
+    </w:p>
+    <w:p>
+      <w:pPr>
+        <w:pStyle w:val="ListParagraph"/>
+        <w:numPr>
+          <w:ilvl w:val="0"/>
+          <w:numId w:val="6"/>
+        </w:numPr>
+      </w:pPr>
+      <w:r>
+        <w:t>Other inputs – prompt user again</w:t>
+      </w:r>
+    </w:p>
+    <w:p>
+      <w:pPr>
+        <w:pStyle w:val="Heading2"/>
+      </w:pPr>
+      <w:r>
+        <w:t>Error Handling</w:t>
+      </w:r>
+    </w:p>
+    <w:p/>
+    <w:p>
+      <w:pPr>
+        <w:pStyle w:val="ListParagraph"/>
+        <w:numPr>
+          <w:ilvl w:val="0"/>
+          <w:numId w:val="7"/>
+        </w:numPr>
+      </w:pPr>
+      <w:r>
+        <w:t>Bad Input – Use try and catch to discard polynomial with improper formatting</w:t>
+      </w:r>
+    </w:p>
+    <w:p>
+      <w:pPr>
+        <w:pStyle w:val="ListParagraph"/>
+        <w:numPr>
+          <w:ilvl w:val="0"/>
+          <w:numId w:val="7"/>
+        </w:numPr>
+      </w:pPr>
+      <w:r>
+        <w:t>Variables – Program accepts X and changes lower case x to a capital. Other variables result in an error (see #1)</w:t>
+      </w:r>
+    </w:p>
+    <w:p>
+      <w:pPr>
+        <w:pStyle w:val="ListParagraph"/>
+        <w:numPr>
+          <w:ilvl w:val="0"/>
+          <w:numId w:val="7"/>
+        </w:numPr>
+      </w:pPr>
+      <w:r>
+        <w:t xml:space="preserve">Lack of </w:t>
+      </w:r>
+      <w:r>
+        <w:t>coefficient</w:t>
+      </w:r>
+      <w:r>
+        <w:t xml:space="preserve"> or exponent – assumes </w:t>
+      </w:r>
+      <w:proofErr w:type="spellStart"/>
+      <w:r>
+        <w:t>coef</w:t>
+      </w:r>
+      <w:proofErr w:type="spellEnd"/>
+      <w:r>
+        <w:t xml:space="preserve"> is 1. Exponent is assumed to be one if X is in term and zero otherwise</w:t>
+      </w:r>
+    </w:p>
+    <w:p>
+      <w:pPr>
+        <w:pStyle w:val="ListParagraph"/>
+        <w:numPr>
+          <w:ilvl w:val="0"/>
+          <w:numId w:val="7"/>
+        </w:numPr>
+      </w:pPr>
+      <w:r>
+        <w:t>Improper menu option entered – prompt user for input again</w:t>
+      </w:r>
+    </w:p>
+    <w:p>
+      <w:pPr>
+        <w:pStyle w:val="Heading2"/>
+      </w:pPr>
+      <w:r>
+        <w:t>Known Issues</w:t>
+      </w:r>
+    </w:p>
+    <w:p/>
+    <w:p>
+      <w:pPr>
+        <w:pStyle w:val="ListParagraph"/>
+        <w:numPr>
+          <w:ilvl w:val="0"/>
+          <w:numId w:val="11"/>
+        </w:numPr>
+      </w:pPr>
+      <w:r>
+        <w:t>Terms zeroed by addition still appear in polynomial wit</w:t>
+      </w:r>
+      <w:r>
+        <w:t>h</w:t>
+      </w:r>
+      <w:r>
+        <w:t xml:space="preserve"> </w:t>
+      </w:r>
+      <w:proofErr w:type="spellStart"/>
+      <w:r>
+        <w:t>coef</w:t>
+      </w:r>
+      <w:proofErr w:type="spellEnd"/>
+      <w:r>
+        <w:t xml:space="preserve"> of zero</w:t>
+      </w:r>
+    </w:p>
+    <w:p>
+      <w:pPr>
+        <w:pStyle w:val="ListParagraph"/>
+        <w:numPr>
+          <w:ilvl w:val="0"/>
+          <w:numId w:val="11"/>
+        </w:numPr>
+      </w:pPr>
+      <w:r>
+        <w:t>If enter a long string for user interface options, goes into an infinite loop of fun</w:t>
+      </w:r>
     </w:p>
     <w:p>
       <w:pPr>

</xml_diff>

<commit_message>
Updated commits, cleaned up term input filtering
</commit_message>
<xml_diff>
--- a/Team Documentation Project1.docx
+++ b/Team Documentation Project1.docx
@@ -694,27 +694,145 @@
       <w:r>
         <w:t>Done and Done</w:t>
       </w:r>
+    </w:p>
+    <w:p>
+      <w:pPr>
+        <w:pStyle w:val="ListParagraph"/>
+        <w:numPr>
+          <w:ilvl w:val="0"/>
+          <w:numId w:val="6"/>
+        </w:numPr>
+      </w:pPr>
+      <w:r>
+        <w:t>Other inputs – prompt user again</w:t>
+      </w:r>
+    </w:p>
+    <w:p>
+      <w:pPr>
+        <w:pStyle w:val="Heading2"/>
+      </w:pPr>
+      <w:r>
+        <w:t>Error Handling</w:t>
+      </w:r>
+    </w:p>
+    <w:p/>
+    <w:p>
+      <w:pPr>
+        <w:pStyle w:val="ListParagraph"/>
+        <w:numPr>
+          <w:ilvl w:val="0"/>
+          <w:numId w:val="7"/>
+        </w:numPr>
+      </w:pPr>
+      <w:r>
+        <w:t>Bad Input – Use try and catch to discard polynomial with improper formatting</w:t>
+      </w:r>
+    </w:p>
+    <w:p>
+      <w:pPr>
+        <w:pStyle w:val="ListParagraph"/>
+        <w:numPr>
+          <w:ilvl w:val="0"/>
+          <w:numId w:val="7"/>
+        </w:numPr>
+      </w:pPr>
+      <w:r>
+        <w:t>Variables – Program accepts X and changes lower case x to a capital. Other variables result in an error (see #1)</w:t>
+      </w:r>
+    </w:p>
+    <w:p>
+      <w:pPr>
+        <w:pStyle w:val="ListParagraph"/>
+        <w:numPr>
+          <w:ilvl w:val="0"/>
+          <w:numId w:val="7"/>
+        </w:numPr>
+      </w:pPr>
+      <w:r>
+        <w:t xml:space="preserve">Lack of </w:t>
+      </w:r>
+      <w:r>
+        <w:t>coefficient</w:t>
+      </w:r>
+      <w:r>
+        <w:t xml:space="preserve"> or exponent – assumes </w:t>
+      </w:r>
+      <w:proofErr w:type="spellStart"/>
+      <w:r>
+        <w:t>coef</w:t>
+      </w:r>
+      <w:proofErr w:type="spellEnd"/>
+      <w:r>
+        <w:t xml:space="preserve"> is 1. Exponent is assumed to be one if X is in term and zero otherwise</w:t>
+      </w:r>
+    </w:p>
+    <w:p>
+      <w:pPr>
+        <w:pStyle w:val="ListParagraph"/>
+        <w:numPr>
+          <w:ilvl w:val="0"/>
+          <w:numId w:val="7"/>
+        </w:numPr>
+      </w:pPr>
+      <w:r>
+        <w:t>Improper menu option entered – prompt user for input again</w:t>
+      </w:r>
+    </w:p>
+    <w:p>
+      <w:pPr>
+        <w:pStyle w:val="Heading2"/>
+      </w:pPr>
+      <w:r>
+        <w:t>Known Issues</w:t>
+      </w:r>
+    </w:p>
+    <w:p/>
+    <w:p>
+      <w:pPr>
+        <w:pStyle w:val="ListParagraph"/>
+        <w:numPr>
+          <w:ilvl w:val="0"/>
+          <w:numId w:val="11"/>
+        </w:numPr>
+      </w:pPr>
+      <w:r>
+        <w:t>Terms zeroed by addition still appear in polynomial wit</w:t>
+      </w:r>
+      <w:r>
+        <w:t>h</w:t>
+      </w:r>
+      <w:r>
+        <w:t xml:space="preserve"> </w:t>
+      </w:r>
+      <w:proofErr w:type="spellStart"/>
+      <w:r>
+        <w:t>coef</w:t>
+      </w:r>
+      <w:proofErr w:type="spellEnd"/>
+      <w:r>
+        <w:t xml:space="preserve"> of zero</w:t>
+      </w:r>
+    </w:p>
+    <w:p>
+      <w:pPr>
+        <w:pStyle w:val="ListParagraph"/>
+        <w:numPr>
+          <w:ilvl w:val="0"/>
+          <w:numId w:val="11"/>
+        </w:numPr>
+      </w:pPr>
+      <w:r>
+        <w:t>Excessive filtering of user input – non X variables can be incorrectly converted to X terms (example is 3Y -&gt; 3X)</w:t>
+      </w:r>
       <w:bookmarkStart w:id="0" w:name="_GoBack"/>
       <w:bookmarkEnd w:id="0"/>
     </w:p>
     <w:p>
       <w:pPr>
-        <w:pStyle w:val="ListParagraph"/>
-        <w:numPr>
-          <w:ilvl w:val="0"/>
-          <w:numId w:val="6"/>
-        </w:numPr>
-      </w:pPr>
-      <w:r>
-        <w:t>Other inputs – prompt user again</w:t>
-      </w:r>
-    </w:p>
-    <w:p>
-      <w:pPr>
         <w:pStyle w:val="Heading2"/>
       </w:pPr>
       <w:r>
-        <w:t>Error Handling</w:t>
+        <w:t>Efficiency of Algorithms</w:t>
       </w:r>
     </w:p>
     <w:p/>
@@ -723,61 +841,62 @@
         <w:pStyle w:val="ListParagraph"/>
         <w:numPr>
           <w:ilvl w:val="0"/>
-          <w:numId w:val="7"/>
-        </w:numPr>
-      </w:pPr>
-      <w:r>
-        <w:t>Bad Input – Use try and catch to discard polynomial with improper formatting</w:t>
-      </w:r>
-    </w:p>
-    <w:p>
-      <w:pPr>
-        <w:pStyle w:val="ListParagraph"/>
-        <w:numPr>
-          <w:ilvl w:val="0"/>
-          <w:numId w:val="7"/>
-        </w:numPr>
-      </w:pPr>
-      <w:r>
-        <w:t>Variables – Program accepts X and changes lower case x to a capital. Other variables result in an error (see #1)</w:t>
-      </w:r>
-    </w:p>
-    <w:p>
-      <w:pPr>
-        <w:pStyle w:val="ListParagraph"/>
-        <w:numPr>
-          <w:ilvl w:val="0"/>
-          <w:numId w:val="7"/>
-        </w:numPr>
-      </w:pPr>
-      <w:r>
-        <w:t xml:space="preserve">Lack of </w:t>
-      </w:r>
-      <w:r>
-        <w:t>coefficient</w:t>
-      </w:r>
-      <w:r>
-        <w:t xml:space="preserve"> or exponent – assumes </w:t>
-      </w:r>
-      <w:proofErr w:type="spellStart"/>
-      <w:r>
-        <w:t>coef</w:t>
-      </w:r>
-      <w:proofErr w:type="spellEnd"/>
-      <w:r>
-        <w:t xml:space="preserve"> is 1. Exponent is assumed to be one if X is in term and zero otherwise</w:t>
-      </w:r>
-    </w:p>
-    <w:p>
-      <w:pPr>
-        <w:pStyle w:val="ListParagraph"/>
-        <w:numPr>
-          <w:ilvl w:val="0"/>
-          <w:numId w:val="7"/>
-        </w:numPr>
-      </w:pPr>
-      <w:r>
-        <w:t>Improper menu option entered – prompt user for input again</w:t>
+          <w:numId w:val="9"/>
+        </w:numPr>
+      </w:pPr>
+      <w:r>
+        <w:t>Sort of polynomials – O(n^2) (built in sort function of the list library)</w:t>
+      </w:r>
+    </w:p>
+    <w:p>
+      <w:pPr>
+        <w:pStyle w:val="ListParagraph"/>
+        <w:numPr>
+          <w:ilvl w:val="0"/>
+          <w:numId w:val="9"/>
+        </w:numPr>
+      </w:pPr>
+      <w:r>
+        <w:t xml:space="preserve">Add </w:t>
+      </w:r>
+      <w:r>
+        <w:t>polynomials</w:t>
+      </w:r>
+      <w:r>
+        <w:t xml:space="preserve"> – O(n</w:t>
+      </w:r>
+      <w:r>
+        <w:t>^2</w:t>
+      </w:r>
+      <w:r>
+        <w:t xml:space="preserve">) – </w:t>
+      </w:r>
+      <w:r>
+        <w:t>sort called at the end of an addition</w:t>
+      </w:r>
+    </w:p>
+    <w:p>
+      <w:pPr>
+        <w:pStyle w:val="ListParagraph"/>
+        <w:numPr>
+          <w:ilvl w:val="0"/>
+          <w:numId w:val="9"/>
+        </w:numPr>
+      </w:pPr>
+      <w:r>
+        <w:t>Input polynomial – O(n^2) due to built-in list sort function being called</w:t>
+      </w:r>
+    </w:p>
+    <w:p>
+      <w:pPr>
+        <w:pStyle w:val="ListParagraph"/>
+        <w:numPr>
+          <w:ilvl w:val="0"/>
+          <w:numId w:val="9"/>
+        </w:numPr>
+      </w:pPr>
+      <w:r>
+        <w:t>Display polynomial – O(n)</w:t>
       </w:r>
     </w:p>
     <w:p>
@@ -785,125 +904,6 @@
         <w:pStyle w:val="Heading2"/>
       </w:pPr>
       <w:r>
-        <w:t>Known Issues</w:t>
-      </w:r>
-    </w:p>
-    <w:p/>
-    <w:p>
-      <w:pPr>
-        <w:pStyle w:val="ListParagraph"/>
-        <w:numPr>
-          <w:ilvl w:val="0"/>
-          <w:numId w:val="11"/>
-        </w:numPr>
-      </w:pPr>
-      <w:r>
-        <w:t>Terms zeroed by addition still appear in polynomial wit</w:t>
-      </w:r>
-      <w:r>
-        <w:t>h</w:t>
-      </w:r>
-      <w:r>
-        <w:t xml:space="preserve"> </w:t>
-      </w:r>
-      <w:proofErr w:type="spellStart"/>
-      <w:r>
-        <w:t>coef</w:t>
-      </w:r>
-      <w:proofErr w:type="spellEnd"/>
-      <w:r>
-        <w:t xml:space="preserve"> of zero</w:t>
-      </w:r>
-    </w:p>
-    <w:p>
-      <w:pPr>
-        <w:pStyle w:val="ListParagraph"/>
-        <w:numPr>
-          <w:ilvl w:val="0"/>
-          <w:numId w:val="11"/>
-        </w:numPr>
-      </w:pPr>
-      <w:r>
-        <w:t>If enter a long string for user interface options, goes into an infinite loop of fun</w:t>
-      </w:r>
-    </w:p>
-    <w:p>
-      <w:pPr>
-        <w:pStyle w:val="Heading2"/>
-      </w:pPr>
-      <w:r>
-        <w:t>Efficiency of Algorithms</w:t>
-      </w:r>
-    </w:p>
-    <w:p/>
-    <w:p>
-      <w:pPr>
-        <w:pStyle w:val="ListParagraph"/>
-        <w:numPr>
-          <w:ilvl w:val="0"/>
-          <w:numId w:val="9"/>
-        </w:numPr>
-      </w:pPr>
-      <w:r>
-        <w:t>Sort of polynomials – O(n^2) (built in sort function of the list library)</w:t>
-      </w:r>
-    </w:p>
-    <w:p>
-      <w:pPr>
-        <w:pStyle w:val="ListParagraph"/>
-        <w:numPr>
-          <w:ilvl w:val="0"/>
-          <w:numId w:val="9"/>
-        </w:numPr>
-      </w:pPr>
-      <w:r>
-        <w:t xml:space="preserve">Add </w:t>
-      </w:r>
-      <w:r>
-        <w:t>polynomials</w:t>
-      </w:r>
-      <w:r>
-        <w:t xml:space="preserve"> – O(n</w:t>
-      </w:r>
-      <w:r>
-        <w:t>^2</w:t>
-      </w:r>
-      <w:r>
-        <w:t xml:space="preserve">) – </w:t>
-      </w:r>
-      <w:r>
-        <w:t>sort called at the end of an addition</w:t>
-      </w:r>
-    </w:p>
-    <w:p>
-      <w:pPr>
-        <w:pStyle w:val="ListParagraph"/>
-        <w:numPr>
-          <w:ilvl w:val="0"/>
-          <w:numId w:val="9"/>
-        </w:numPr>
-      </w:pPr>
-      <w:r>
-        <w:t>Input polynomial – O(n^2) due to built-in list sort function being called</w:t>
-      </w:r>
-    </w:p>
-    <w:p>
-      <w:pPr>
-        <w:pStyle w:val="ListParagraph"/>
-        <w:numPr>
-          <w:ilvl w:val="0"/>
-          <w:numId w:val="9"/>
-        </w:numPr>
-      </w:pPr>
-      <w:r>
-        <w:t>Display polynomial – O(n)</w:t>
-      </w:r>
-    </w:p>
-    <w:p>
-      <w:pPr>
-        <w:pStyle w:val="Heading2"/>
-      </w:pPr>
-      <w:r>
         <w:t>References</w:t>
       </w:r>
     </w:p>
@@ -920,6 +920,21 @@
       </w:r>
       <w:r>
         <w:t>http://www.cplusplus.com/reference/list/list/sort/</w:t>
+      </w:r>
+    </w:p>
+    <w:p>
+      <w:pPr>
+        <w:pStyle w:val="ListParagraph"/>
+        <w:numPr>
+          <w:ilvl w:val="0"/>
+          <w:numId w:val="10"/>
+        </w:numPr>
+      </w:pPr>
+      <w:r>
+        <w:t xml:space="preserve">Method for eliminating user input that causes overflow - </w:t>
+      </w:r>
+      <w:r>
+        <w:t>http://stackoverflow.com/questions/3826281/how-do-i-make-a-c-program-that-filter-out-non-integers</w:t>
       </w:r>
     </w:p>
     <w:p>

</xml_diff>